<commit_message>
Start to revise and comment on study plan
</commit_message>
<xml_diff>
--- a/Study Plan Paper III_20191024.docx
+++ b/Study Plan Paper III_20191024.docx
@@ -13,8 +13,6 @@
           <w:lang w:val="en-US"/>
         </w:rPr>
       </w:pPr>
-      <w:bookmarkStart w:id="0" w:name="_GoBack"/>
-      <w:bookmarkEnd w:id="0"/>
       <w:r>
         <w:rPr>
           <w:b/>
@@ -208,7 +206,14 @@
         <w:rPr>
           <w:lang w:val="en-US"/>
         </w:rPr>
-        <w:t xml:space="preserve">. Standardized quantification of </w:t>
+        <w:t xml:space="preserve">. </w:t>
+      </w:r>
+      <w:commentRangeStart w:id="0"/>
+      <w:r>
+        <w:rPr>
+          <w:lang w:val="en-US"/>
+        </w:rPr>
+        <w:t xml:space="preserve">Standardized quantification of </w:t>
       </w:r>
       <w:r>
         <w:rPr>
@@ -476,6 +481,13 @@
           <w:lang w:val="en-US"/>
         </w:rPr>
         <w:t xml:space="preserve">. </w:t>
+      </w:r>
+      <w:commentRangeEnd w:id="0"/>
+      <w:r>
+        <w:rPr>
+          <w:rStyle w:val="CommentReference"/>
+        </w:rPr>
+        <w:commentReference w:id="0"/>
       </w:r>
     </w:p>
     <w:p>
@@ -1124,7 +1136,15 @@
         <w:rPr>
           <w:lang w:val="en-US"/>
         </w:rPr>
-        <w:t>subsequent revisions</w:t>
+        <w:t>subse</w:t>
+      </w:r>
+      <w:bookmarkStart w:id="1" w:name="_GoBack"/>
+      <w:bookmarkEnd w:id="1"/>
+      <w:r>
+        <w:rPr>
+          <w:lang w:val="en-US"/>
+        </w:rPr>
+        <w:t>quent revisions</w:t>
       </w:r>
       <w:r>
         <w:rPr>
@@ -1618,83 +1638,59 @@
         <w:rPr>
           <w:lang w:val="en-US"/>
         </w:rPr>
-        <w:t>, Mumbai</w:t>
-      </w:r>
-      <w:r>
-        <w:rPr>
-          <w:lang w:val="en-US"/>
-        </w:rPr>
-        <w:t>; and the I</w:t>
-      </w:r>
-      <w:r>
-        <w:rPr>
-          <w:lang w:val="en-US"/>
-        </w:rPr>
-        <w:t>nstitute of Post-Graduate Medical Education</w:t>
-      </w:r>
+        <w:t>, Mumbai; and the Institute of Post-Graduate Medical Education</w:t>
+      </w:r>
+      <w:r>
+        <w:rPr>
+          <w:lang w:val="en-US"/>
+        </w:rPr>
+        <w:t xml:space="preserve"> and Seth </w:t>
+      </w:r>
+      <w:proofErr w:type="spellStart"/>
+      <w:r>
+        <w:rPr>
+          <w:lang w:val="en-US"/>
+        </w:rPr>
+        <w:t>Sukhlal</w:t>
+      </w:r>
+      <w:proofErr w:type="spellEnd"/>
       <w:r>
         <w:rPr>
           <w:lang w:val="en-US"/>
         </w:rPr>
         <w:t xml:space="preserve"> </w:t>
       </w:r>
-      <w:r>
-        <w:rPr>
-          <w:lang w:val="en-US"/>
-        </w:rPr>
-        <w:t xml:space="preserve">and Seth </w:t>
-      </w:r>
       <w:proofErr w:type="spellStart"/>
       <w:r>
         <w:rPr>
           <w:lang w:val="en-US"/>
         </w:rPr>
-        <w:t>Sukhlal</w:t>
+        <w:t>Karnani</w:t>
       </w:r>
       <w:proofErr w:type="spellEnd"/>
       <w:r>
         <w:rPr>
           <w:lang w:val="en-US"/>
         </w:rPr>
-        <w:t xml:space="preserve"> </w:t>
-      </w:r>
-      <w:proofErr w:type="spellStart"/>
-      <w:r>
-        <w:rPr>
-          <w:lang w:val="en-US"/>
-        </w:rPr>
-        <w:t>Karnani</w:t>
-      </w:r>
-      <w:proofErr w:type="spellEnd"/>
-      <w:r>
-        <w:rPr>
-          <w:lang w:val="en-US"/>
-        </w:rPr>
-        <w:t xml:space="preserve"> Memorial Hospital (IPGMER &amp; SSKM</w:t>
-      </w:r>
-      <w:r>
-        <w:rPr>
-          <w:lang w:val="en-US"/>
-        </w:rPr>
-        <w:t>)</w:t>
-      </w:r>
-      <w:r>
-        <w:rPr>
-          <w:lang w:val="en-US"/>
-        </w:rPr>
-        <w:t>,</w:t>
-      </w:r>
-      <w:r>
-        <w:rPr>
-          <w:lang w:val="en-US"/>
-        </w:rPr>
-        <w:t xml:space="preserve"> </w:t>
-      </w:r>
-      <w:r>
-        <w:rPr>
-          <w:lang w:val="en-US"/>
-        </w:rPr>
-        <w:t>Kolkata</w:t>
+        <w:t xml:space="preserve"> Memorial Hospital (IPGMER &amp; SSKM)</w:t>
+      </w:r>
+      <w:r>
+        <w:rPr>
+          <w:lang w:val="en-US"/>
+        </w:rPr>
+        <w:t xml:space="preserve">, Kolkata. </w:t>
+      </w:r>
+      <w:r>
+        <w:rPr>
+          <w:lang w:val="en-US"/>
+        </w:rPr>
+        <w:t xml:space="preserve">They are part of on-going study </w:t>
+      </w:r>
+      <w:r>
+        <w:rPr>
+          <w:lang w:val="en-US"/>
+        </w:rPr>
+        <w:t>Trauma Triage Study (TTRIS) funded by the Swedish National Board of Health and Welfare</w:t>
       </w:r>
       <w:r>
         <w:rPr>
@@ -1706,31 +1702,7 @@
         <w:rPr>
           <w:lang w:val="en-US"/>
         </w:rPr>
-        <w:t xml:space="preserve">They are part of on-going study </w:t>
-      </w:r>
-      <w:r>
-        <w:rPr>
-          <w:lang w:val="en-US"/>
-        </w:rPr>
-        <w:t>Trauma Triage Study (TTRIS) funded by the Swedish National Board of Health and Welfare</w:t>
-      </w:r>
-      <w:r>
-        <w:rPr>
-          <w:lang w:val="en-US"/>
-        </w:rPr>
-        <w:t xml:space="preserve">. </w:t>
-      </w:r>
-      <w:r>
-        <w:rPr>
-          <w:lang w:val="en-US"/>
-        </w:rPr>
-        <w:t>Each of the three hospitals have trauma units that receive patients from across</w:t>
-      </w:r>
-      <w:r>
-        <w:rPr>
-          <w:lang w:val="en-US"/>
-        </w:rPr>
-        <w:t xml:space="preserve"> the city. These are </w:t>
+        <w:t xml:space="preserve">Each of the three hospitals have trauma units that receive patients from across the city. These are </w:t>
       </w:r>
       <w:r>
         <w:rPr>
@@ -2981,13 +2953,7 @@
         <w:rPr>
           <w:lang w:val="en-US"/>
         </w:rPr>
-        <w:t xml:space="preserve"> Memorial Hospital (IPGMER &amp; SSKM), Kolkata</w:t>
-      </w:r>
-      <w:r>
-        <w:rPr>
-          <w:lang w:val="en-US"/>
-        </w:rPr>
-        <w:t xml:space="preserve"> </w:t>
+        <w:t xml:space="preserve"> Memorial Hospital (IPGMER &amp; SSKM), Kolkata </w:t>
       </w:r>
       <w:r>
         <w:rPr>
@@ -3111,6 +3077,15 @@
           <w:noProof/>
           <w:sz w:val="20"/>
           <w:szCs w:val="24"/>
+          <w:lang w:val="sv-SE"/>
+          <w:rPrChange w:id="2" w:author="Martin Gerdin Wärnberg" w:date="2019-10-30T00:23:00Z">
+            <w:rPr>
+              <w:rFonts w:ascii="Calibri" w:hAnsi="Calibri" w:cs="Calibri"/>
+              <w:noProof/>
+              <w:sz w:val="20"/>
+              <w:szCs w:val="24"/>
+            </w:rPr>
+          </w:rPrChange>
         </w:rPr>
       </w:pPr>
       <w:r>
@@ -3130,7 +3105,25 @@
           <w:szCs w:val="24"/>
         </w:rPr>
         <w:tab/>
-        <w:t xml:space="preserve">Chandran A, Hyder AA, Peek-Asa C. The global burden of unintentional injuries and an agenda for progress. Epidemiol Rev. 2010;32(1):110–20. </w:t>
+        <w:t xml:space="preserve">Chandran A, Hyder AA, Peek-Asa C. The global burden of unintentional injuries and an agenda for progress. </w:t>
+      </w:r>
+      <w:r>
+        <w:rPr>
+          <w:rFonts w:ascii="Calibri" w:hAnsi="Calibri" w:cs="Calibri"/>
+          <w:noProof/>
+          <w:sz w:val="20"/>
+          <w:szCs w:val="24"/>
+          <w:lang w:val="sv-SE"/>
+          <w:rPrChange w:id="3" w:author="Martin Gerdin Wärnberg" w:date="2019-10-30T00:23:00Z">
+            <w:rPr>
+              <w:rFonts w:ascii="Calibri" w:hAnsi="Calibri" w:cs="Calibri"/>
+              <w:noProof/>
+              <w:sz w:val="20"/>
+              <w:szCs w:val="24"/>
+            </w:rPr>
+          </w:rPrChange>
+        </w:rPr>
+        <w:t xml:space="preserve">Epidemiol Rev. 2010;32(1):110–20. </w:t>
       </w:r>
     </w:p>
     <w:p>
@@ -3154,6 +3147,15 @@
           <w:noProof/>
           <w:sz w:val="20"/>
           <w:szCs w:val="24"/>
+          <w:lang w:val="sv-SE"/>
+          <w:rPrChange w:id="4" w:author="Martin Gerdin Wärnberg" w:date="2019-10-30T00:23:00Z">
+            <w:rPr>
+              <w:rFonts w:ascii="Calibri" w:hAnsi="Calibri" w:cs="Calibri"/>
+              <w:noProof/>
+              <w:sz w:val="20"/>
+              <w:szCs w:val="24"/>
+            </w:rPr>
+          </w:rPrChange>
         </w:rPr>
         <w:t xml:space="preserve">3. </w:t>
       </w:r>
@@ -3163,9 +3165,27 @@
           <w:noProof/>
           <w:sz w:val="20"/>
           <w:szCs w:val="24"/>
+          <w:lang w:val="sv-SE"/>
+          <w:rPrChange w:id="5" w:author="Martin Gerdin Wärnberg" w:date="2019-10-30T00:23:00Z">
+            <w:rPr>
+              <w:rFonts w:ascii="Calibri" w:hAnsi="Calibri" w:cs="Calibri"/>
+              <w:noProof/>
+              <w:sz w:val="20"/>
+              <w:szCs w:val="24"/>
+            </w:rPr>
+          </w:rPrChange>
         </w:rPr>
         <w:tab/>
-        <w:t xml:space="preserve">Haagsma JA, Graetz N, Bolliger I, Naghavi M, Higashi H, Mullany EC, et al. The global burden of injury: incidence, mortality, disability-adjusted life years and time trends from the Global Burden of Disease study 2013. Inj Prev . 2015;1–16. </w:t>
+        <w:t xml:space="preserve">Haagsma JA, Graetz N, Bolliger I, Naghavi M, Higashi H, Mullany EC, et al. </w:t>
+      </w:r>
+      <w:r>
+        <w:rPr>
+          <w:rFonts w:ascii="Calibri" w:hAnsi="Calibri" w:cs="Calibri"/>
+          <w:noProof/>
+          <w:sz w:val="20"/>
+          <w:szCs w:val="24"/>
+        </w:rPr>
+        <w:t xml:space="preserve">The global burden of injury: incidence, mortality, disability-adjusted life years and time trends from the Global Burden of Disease study 2013. Inj Prev . 2015;1–16. </w:t>
       </w:r>
     </w:p>
     <w:p>
@@ -5036,6 +5056,44 @@
     </w:sectPr>
   </w:body>
 </w:document>
+</file>
+
+<file path=word/comments.xml><?xml version="1.0" encoding="utf-8"?>
+<w:comments xmlns:wpc="http://schemas.microsoft.com/office/word/2010/wordprocessingCanvas" xmlns:cx="http://schemas.microsoft.com/office/drawing/2014/chartex" xmlns:cx1="http://schemas.microsoft.com/office/drawing/2015/9/8/chartex" xmlns:cx2="http://schemas.microsoft.com/office/drawing/2015/10/21/chartex" xmlns:cx3="http://schemas.microsoft.com/office/drawing/2016/5/9/chartex" xmlns:cx4="http://schemas.microsoft.com/office/drawing/2016/5/10/chartex" xmlns:cx5="http://schemas.microsoft.com/office/drawing/2016/5/11/chartex" xmlns:cx6="http://schemas.microsoft.com/office/drawing/2016/5/12/chartex" xmlns:cx7="http://schemas.microsoft.com/office/drawing/2016/5/13/chartex" xmlns:cx8="http://schemas.microsoft.com/office/drawing/2016/5/14/chartex" xmlns:mc="http://schemas.openxmlformats.org/markup-compatibility/2006" xmlns:aink="http://schemas.microsoft.com/office/drawing/2016/ink" xmlns:am3d="http://schemas.microsoft.com/office/drawing/2017/model3d" xmlns:o="urn:schemas-microsoft-com:office:office" xmlns:r="http://schemas.openxmlformats.org/officeDocument/2006/relationships" xmlns:m="http://schemas.openxmlformats.org/officeDocument/2006/math" xmlns:v="urn:schemas-microsoft-com:vml" xmlns:wp14="http://schemas.microsoft.com/office/word/2010/wordprocessingDrawing" xmlns:wp="http://schemas.openxmlformats.org/drawingml/2006/wordprocessingDrawing" xmlns:w10="urn:schemas-microsoft-com:office:word" xmlns:w="http://schemas.openxmlformats.org/wordprocessingml/2006/main" xmlns:w14="http://schemas.microsoft.com/office/word/2010/wordml" xmlns:w15="http://schemas.microsoft.com/office/word/2012/wordml" xmlns:w16cid="http://schemas.microsoft.com/office/word/2016/wordml/cid" xmlns:w16se="http://schemas.microsoft.com/office/word/2015/wordml/symex" xmlns:wpg="http://schemas.microsoft.com/office/word/2010/wordprocessingGroup" xmlns:wpi="http://schemas.microsoft.com/office/word/2010/wordprocessingInk" xmlns:wne="http://schemas.microsoft.com/office/word/2006/wordml" xmlns:wps="http://schemas.microsoft.com/office/word/2010/wordprocessingShape" mc:Ignorable="w14 w15 w16se w16cid wp14">
+  <w:comment w:id="0" w:author="Martin Gerdin Wärnberg" w:date="2019-10-30T00:23:00Z" w:initials="MGW">
+    <w:p>
+      <w:pPr>
+        <w:pStyle w:val="CommentText"/>
+      </w:pPr>
+      <w:r>
+        <w:rPr>
+          <w:rStyle w:val="CommentReference"/>
+        </w:rPr>
+        <w:annotationRef/>
+      </w:r>
+      <w:proofErr w:type="spellStart"/>
+      <w:r>
+        <w:t>Altough</w:t>
+      </w:r>
+      <w:proofErr w:type="spellEnd"/>
+      <w:r>
+        <w:t xml:space="preserve"> this flows, you kind of lost me at Standardized quantification of variables. What variables? Try to rephrase this. Also, you probably want to clarify what “the crucial role” is.</w:t>
+      </w:r>
+    </w:p>
+  </w:comment>
+</w:comments>
+</file>
+
+<file path=word/commentsExtended.xml><?xml version="1.0" encoding="utf-8"?>
+<w15:commentsEx xmlns:wpc="http://schemas.microsoft.com/office/word/2010/wordprocessingCanvas" xmlns:cx="http://schemas.microsoft.com/office/drawing/2014/chartex" xmlns:cx1="http://schemas.microsoft.com/office/drawing/2015/9/8/chartex" xmlns:cx2="http://schemas.microsoft.com/office/drawing/2015/10/21/chartex" xmlns:cx3="http://schemas.microsoft.com/office/drawing/2016/5/9/chartex" xmlns:cx4="http://schemas.microsoft.com/office/drawing/2016/5/10/chartex" xmlns:cx5="http://schemas.microsoft.com/office/drawing/2016/5/11/chartex" xmlns:cx6="http://schemas.microsoft.com/office/drawing/2016/5/12/chartex" xmlns:cx7="http://schemas.microsoft.com/office/drawing/2016/5/13/chartex" xmlns:cx8="http://schemas.microsoft.com/office/drawing/2016/5/14/chartex" xmlns:mc="http://schemas.openxmlformats.org/markup-compatibility/2006" xmlns:aink="http://schemas.microsoft.com/office/drawing/2016/ink" xmlns:am3d="http://schemas.microsoft.com/office/drawing/2017/model3d" xmlns:o="urn:schemas-microsoft-com:office:office" xmlns:r="http://schemas.openxmlformats.org/officeDocument/2006/relationships" xmlns:m="http://schemas.openxmlformats.org/officeDocument/2006/math" xmlns:v="urn:schemas-microsoft-com:vml" xmlns:wp14="http://schemas.microsoft.com/office/word/2010/wordprocessingDrawing" xmlns:wp="http://schemas.openxmlformats.org/drawingml/2006/wordprocessingDrawing" xmlns:w10="urn:schemas-microsoft-com:office:word" xmlns:w="http://schemas.openxmlformats.org/wordprocessingml/2006/main" xmlns:w14="http://schemas.microsoft.com/office/word/2010/wordml" xmlns:w15="http://schemas.microsoft.com/office/word/2012/wordml" xmlns:w16cid="http://schemas.microsoft.com/office/word/2016/wordml/cid" xmlns:w16se="http://schemas.microsoft.com/office/word/2015/wordml/symex" xmlns:wpg="http://schemas.microsoft.com/office/word/2010/wordprocessingGroup" xmlns:wpi="http://schemas.microsoft.com/office/word/2010/wordprocessingInk" xmlns:wne="http://schemas.microsoft.com/office/word/2006/wordml" xmlns:wps="http://schemas.microsoft.com/office/word/2010/wordprocessingShape" mc:Ignorable="w14 w15 w16se w16cid wp14">
+  <w15:commentEx w15:paraId="5E48603B" w15:done="0"/>
+</w15:commentsEx>
+</file>
+
+<file path=word/commentsIds.xml><?xml version="1.0" encoding="utf-8"?>
+<w16cid:commentsIds xmlns:wpc="http://schemas.microsoft.com/office/word/2010/wordprocessingCanvas" xmlns:cx="http://schemas.microsoft.com/office/drawing/2014/chartex" xmlns:cx1="http://schemas.microsoft.com/office/drawing/2015/9/8/chartex" xmlns:cx2="http://schemas.microsoft.com/office/drawing/2015/10/21/chartex" xmlns:cx3="http://schemas.microsoft.com/office/drawing/2016/5/9/chartex" xmlns:cx4="http://schemas.microsoft.com/office/drawing/2016/5/10/chartex" xmlns:cx5="http://schemas.microsoft.com/office/drawing/2016/5/11/chartex" xmlns:cx6="http://schemas.microsoft.com/office/drawing/2016/5/12/chartex" xmlns:cx7="http://schemas.microsoft.com/office/drawing/2016/5/13/chartex" xmlns:cx8="http://schemas.microsoft.com/office/drawing/2016/5/14/chartex" xmlns:mc="http://schemas.openxmlformats.org/markup-compatibility/2006" xmlns:aink="http://schemas.microsoft.com/office/drawing/2016/ink" xmlns:am3d="http://schemas.microsoft.com/office/drawing/2017/model3d" xmlns:o="urn:schemas-microsoft-com:office:office" xmlns:r="http://schemas.openxmlformats.org/officeDocument/2006/relationships" xmlns:m="http://schemas.openxmlformats.org/officeDocument/2006/math" xmlns:v="urn:schemas-microsoft-com:vml" xmlns:wp14="http://schemas.microsoft.com/office/word/2010/wordprocessingDrawing" xmlns:wp="http://schemas.openxmlformats.org/drawingml/2006/wordprocessingDrawing" xmlns:w10="urn:schemas-microsoft-com:office:word" xmlns:w="http://schemas.openxmlformats.org/wordprocessingml/2006/main" xmlns:w14="http://schemas.microsoft.com/office/word/2010/wordml" xmlns:w15="http://schemas.microsoft.com/office/word/2012/wordml" xmlns:w16cid="http://schemas.microsoft.com/office/word/2016/wordml/cid" xmlns:w16se="http://schemas.microsoft.com/office/word/2015/wordml/symex" xmlns:wpg="http://schemas.microsoft.com/office/word/2010/wordprocessingGroup" xmlns:wpi="http://schemas.microsoft.com/office/word/2010/wordprocessingInk" xmlns:wne="http://schemas.microsoft.com/office/word/2006/wordml" xmlns:wps="http://schemas.microsoft.com/office/word/2010/wordprocessingShape" mc:Ignorable="w14 w15 w16se w16cid wp14">
+  <w16cid:commentId w16cid:paraId="5E48603B" w16cid:durableId="21635669"/>
+</w16cid:commentsIds>
 </file>
 
 <file path=word/styles.xml><?xml version="1.0" encoding="utf-8"?>
@@ -5055,7 +5113,7 @@
       </w:pPr>
     </w:pPrDefault>
   </w:docDefaults>
-  <w:latentStyles w:defLockedState="0" w:defUIPriority="99" w:defSemiHidden="0" w:defUnhideWhenUsed="0" w:defQFormat="0" w:count="377">
+  <w:latentStyles w:defLockedState="0" w:defUIPriority="99" w:defSemiHidden="0" w:defUnhideWhenUsed="0" w:defQFormat="0" w:count="376">
     <w:lsdException w:name="Normal" w:uiPriority="0" w:qFormat="1"/>
     <w:lsdException w:name="heading 1" w:uiPriority="9" w:qFormat="1"/>
     <w:lsdException w:name="heading 2" w:semiHidden="1" w:uiPriority="9" w:unhideWhenUsed="1" w:qFormat="1"/>
@@ -5432,7 +5490,6 @@
     <w:lsdException w:name="Hashtag" w:semiHidden="1" w:unhideWhenUsed="1"/>
     <w:lsdException w:name="Unresolved Mention" w:semiHidden="1" w:unhideWhenUsed="1"/>
     <w:lsdException w:name="Smart Link" w:semiHidden="1" w:unhideWhenUsed="1"/>
-    <w:lsdException w:name="Smart Link Error" w:semiHidden="1" w:unhideWhenUsed="1"/>
   </w:latentStyles>
   <w:style w:type="paragraph" w:default="1" w:styleId="Normal">
     <w:name w:val="Normal"/>
@@ -5464,6 +5521,104 @@
     <w:uiPriority w:val="99"/>
     <w:semiHidden/>
     <w:unhideWhenUsed/>
+  </w:style>
+  <w:style w:type="character" w:styleId="CommentReference">
+    <w:name w:val="annotation reference"/>
+    <w:basedOn w:val="DefaultParagraphFont"/>
+    <w:uiPriority w:val="99"/>
+    <w:semiHidden/>
+    <w:unhideWhenUsed/>
+    <w:rsid w:val="00152CFB"/>
+    <w:rPr>
+      <w:sz w:val="16"/>
+      <w:szCs w:val="16"/>
+    </w:rPr>
+  </w:style>
+  <w:style w:type="paragraph" w:styleId="CommentText">
+    <w:name w:val="annotation text"/>
+    <w:basedOn w:val="Normal"/>
+    <w:link w:val="CommentTextChar"/>
+    <w:uiPriority w:val="99"/>
+    <w:semiHidden/>
+    <w:unhideWhenUsed/>
+    <w:rsid w:val="00152CFB"/>
+    <w:pPr>
+      <w:spacing w:line="240" w:lineRule="auto"/>
+    </w:pPr>
+    <w:rPr>
+      <w:sz w:val="20"/>
+      <w:szCs w:val="20"/>
+    </w:rPr>
+  </w:style>
+  <w:style w:type="character" w:customStyle="1" w:styleId="CommentTextChar">
+    <w:name w:val="Comment Text Char"/>
+    <w:basedOn w:val="DefaultParagraphFont"/>
+    <w:link w:val="CommentText"/>
+    <w:uiPriority w:val="99"/>
+    <w:semiHidden/>
+    <w:rsid w:val="00152CFB"/>
+    <w:rPr>
+      <w:sz w:val="20"/>
+      <w:szCs w:val="20"/>
+    </w:rPr>
+  </w:style>
+  <w:style w:type="paragraph" w:styleId="CommentSubject">
+    <w:name w:val="annotation subject"/>
+    <w:basedOn w:val="CommentText"/>
+    <w:next w:val="CommentText"/>
+    <w:link w:val="CommentSubjectChar"/>
+    <w:uiPriority w:val="99"/>
+    <w:semiHidden/>
+    <w:unhideWhenUsed/>
+    <w:rsid w:val="00152CFB"/>
+    <w:rPr>
+      <w:b/>
+      <w:bCs/>
+    </w:rPr>
+  </w:style>
+  <w:style w:type="character" w:customStyle="1" w:styleId="CommentSubjectChar">
+    <w:name w:val="Comment Subject Char"/>
+    <w:basedOn w:val="CommentTextChar"/>
+    <w:link w:val="CommentSubject"/>
+    <w:uiPriority w:val="99"/>
+    <w:semiHidden/>
+    <w:rsid w:val="00152CFB"/>
+    <w:rPr>
+      <w:b/>
+      <w:bCs/>
+      <w:sz w:val="20"/>
+      <w:szCs w:val="20"/>
+    </w:rPr>
+  </w:style>
+  <w:style w:type="paragraph" w:styleId="BalloonText">
+    <w:name w:val="Balloon Text"/>
+    <w:basedOn w:val="Normal"/>
+    <w:link w:val="BalloonTextChar"/>
+    <w:uiPriority w:val="99"/>
+    <w:semiHidden/>
+    <w:unhideWhenUsed/>
+    <w:rsid w:val="00152CFB"/>
+    <w:pPr>
+      <w:spacing w:after="0" w:line="240" w:lineRule="auto"/>
+    </w:pPr>
+    <w:rPr>
+      <w:rFonts w:ascii="Times New Roman" w:hAnsi="Times New Roman" w:cs="Times New Roman"/>
+      <w:sz w:val="18"/>
+      <w:szCs w:val="18"/>
+    </w:rPr>
+  </w:style>
+  <w:style w:type="character" w:customStyle="1" w:styleId="BalloonTextChar">
+    <w:name w:val="Balloon Text Char"/>
+    <w:basedOn w:val="DefaultParagraphFont"/>
+    <w:link w:val="BalloonText"/>
+    <w:uiPriority w:val="99"/>
+    <w:semiHidden/>
+    <w:rsid w:val="00152CFB"/>
+    <w:rPr>
+      <w:rFonts w:ascii="Times New Roman" w:hAnsi="Times New Roman" w:cs="Times New Roman"/>
+      <w:sz w:val="18"/>
+      <w:szCs w:val="18"/>
+    </w:rPr>
   </w:style>
 </w:styles>
 </file>
@@ -5768,7 +5923,7 @@
 </file>
 
 <file path=customXml/itemProps1.xml><?xml version="1.0" encoding="utf-8"?>
-<ds:datastoreItem xmlns:ds="http://schemas.openxmlformats.org/officeDocument/2006/customXml" ds:itemID="{EA7AB529-5017-4288-A058-E7546E176242}">
+<ds:datastoreItem xmlns:ds="http://schemas.openxmlformats.org/officeDocument/2006/customXml" ds:itemID="{C9F584A2-D677-1D41-AE2F-F1E9C6589727}">
   <ds:schemaRefs>
     <ds:schemaRef ds:uri="http://schemas.openxmlformats.org/officeDocument/2006/bibliography"/>
   </ds:schemaRefs>

</xml_diff>

<commit_message>
Revise and comment on study plan
</commit_message>
<xml_diff>
--- a/Study Plan Paper III_20191024.docx
+++ b/Study Plan Paper III_20191024.docx
@@ -336,11 +336,19 @@
         </w:rPr>
         <w:t xml:space="preserve"> to develop </w:t>
       </w:r>
+      <w:commentRangeStart w:id="1"/>
       <w:r>
         <w:rPr>
           <w:lang w:val="en-US"/>
         </w:rPr>
         <w:t xml:space="preserve">prognostic </w:t>
+      </w:r>
+      <w:commentRangeEnd w:id="1"/>
+      <w:r>
+        <w:rPr>
+          <w:rStyle w:val="CommentReference"/>
+        </w:rPr>
+        <w:commentReference w:id="1"/>
       </w:r>
       <w:r>
         <w:rPr>
@@ -507,11 +515,25 @@
           <w:lang w:val="en-US"/>
         </w:rPr>
       </w:pPr>
-      <w:r>
-        <w:rPr>
-          <w:lang w:val="en-US"/>
-        </w:rPr>
-        <w:t>Prognostic m</w:t>
+      <w:commentRangeStart w:id="2"/>
+      <w:r>
+        <w:rPr>
+          <w:lang w:val="en-US"/>
+        </w:rPr>
+        <w:t xml:space="preserve">Prognostic </w:t>
+      </w:r>
+      <w:commentRangeEnd w:id="2"/>
+      <w:r>
+        <w:rPr>
+          <w:rStyle w:val="CommentReference"/>
+        </w:rPr>
+        <w:commentReference w:id="2"/>
+      </w:r>
+      <w:r>
+        <w:rPr>
+          <w:lang w:val="en-US"/>
+        </w:rPr>
+        <w:t>m</w:t>
       </w:r>
       <w:r>
         <w:rPr>
@@ -707,6 +729,7 @@
         </w:rPr>
         <w:t xml:space="preserve">. </w:t>
       </w:r>
+      <w:commentRangeStart w:id="3"/>
       <w:r>
         <w:rPr>
           <w:lang w:val="en-US"/>
@@ -717,7 +740,20 @@
         <w:rPr>
           <w:lang w:val="en-US"/>
         </w:rPr>
-        <w:t xml:space="preserve"> inform</w:t>
+        <w:t xml:space="preserve"> </w:t>
+      </w:r>
+      <w:commentRangeEnd w:id="3"/>
+      <w:r>
+        <w:rPr>
+          <w:rStyle w:val="CommentReference"/>
+        </w:rPr>
+        <w:commentReference w:id="3"/>
+      </w:r>
+      <w:r>
+        <w:rPr>
+          <w:lang w:val="en-US"/>
+        </w:rPr>
+        <w:t>inform</w:t>
       </w:r>
       <w:r>
         <w:rPr>
@@ -810,6 +846,7 @@
         </w:rPr>
         <w:t xml:space="preserve"> </w:t>
       </w:r>
+      <w:commentRangeStart w:id="4"/>
       <w:r>
         <w:rPr>
           <w:lang w:val="en-US"/>
@@ -844,7 +881,69 @@
         <w:rPr>
           <w:lang w:val="en-US"/>
         </w:rPr>
-        <w:t>systems based on</w:t>
+        <w:t xml:space="preserve">systems </w:t>
+      </w:r>
+      <w:del w:id="5" w:author="Martin Gerdin Wärnberg" w:date="2019-11-11T11:30:00Z">
+        <w:r>
+          <w:rPr>
+            <w:lang w:val="en-US"/>
+          </w:rPr>
+          <w:delText xml:space="preserve">based </w:delText>
+        </w:r>
+      </w:del>
+      <w:ins w:id="6" w:author="Martin Gerdin Wärnberg" w:date="2019-11-11T11:30:00Z">
+        <w:r>
+          <w:rPr>
+            <w:lang w:val="en-US"/>
+          </w:rPr>
+          <w:t>designed to</w:t>
+        </w:r>
+        <w:r>
+          <w:rPr>
+            <w:lang w:val="en-US"/>
+          </w:rPr>
+          <w:t xml:space="preserve"> </w:t>
+        </w:r>
+      </w:ins>
+      <w:del w:id="7" w:author="Martin Gerdin Wärnberg" w:date="2019-11-11T11:30:00Z">
+        <w:r>
+          <w:rPr>
+            <w:lang w:val="en-US"/>
+          </w:rPr>
+          <w:delText>on</w:delText>
+        </w:r>
+        <w:r>
+          <w:rPr>
+            <w:lang w:val="en-US"/>
+          </w:rPr>
+          <w:delText xml:space="preserve"> </w:delText>
+        </w:r>
+        <w:r>
+          <w:rPr>
+            <w:lang w:val="en-US"/>
+          </w:rPr>
+          <w:delText>quantifying</w:delText>
+        </w:r>
+      </w:del>
+      <w:ins w:id="8" w:author="Martin Gerdin Wärnberg" w:date="2019-11-11T11:30:00Z">
+        <w:r>
+          <w:rPr>
+            <w:lang w:val="en-US"/>
+          </w:rPr>
+          <w:t>quantify</w:t>
+        </w:r>
+      </w:ins>
+      <w:r>
+        <w:rPr>
+          <w:lang w:val="en-US"/>
+        </w:rPr>
+        <w:t xml:space="preserve"> trauma </w:t>
+      </w:r>
+      <w:r>
+        <w:rPr>
+          <w:lang w:val="en-US"/>
+        </w:rPr>
+        <w:t>severity</w:t>
       </w:r>
       <w:r>
         <w:rPr>
@@ -856,13 +955,25 @@
         <w:rPr>
           <w:lang w:val="en-US"/>
         </w:rPr>
-        <w:t xml:space="preserve">quantifying trauma </w:t>
-      </w:r>
-      <w:r>
-        <w:rPr>
-          <w:lang w:val="en-US"/>
-        </w:rPr>
-        <w:t>severity</w:t>
+        <w:t>using</w:t>
+      </w:r>
+      <w:r>
+        <w:rPr>
+          <w:lang w:val="en-US"/>
+        </w:rPr>
+        <w:t xml:space="preserve"> different </w:t>
+      </w:r>
+      <w:r>
+        <w:rPr>
+          <w:lang w:val="en-US"/>
+        </w:rPr>
+        <w:t>physiological, anatomical parameters</w:t>
+      </w:r>
+      <w:r>
+        <w:rPr>
+          <w:lang w:val="en-US"/>
+        </w:rPr>
+        <w:t>,</w:t>
       </w:r>
       <w:r>
         <w:rPr>
@@ -874,19 +985,31 @@
         <w:rPr>
           <w:lang w:val="en-US"/>
         </w:rPr>
-        <w:t>using</w:t>
-      </w:r>
-      <w:r>
-        <w:rPr>
-          <w:lang w:val="en-US"/>
-        </w:rPr>
-        <w:t xml:space="preserve"> different </w:t>
-      </w:r>
-      <w:r>
-        <w:rPr>
-          <w:lang w:val="en-US"/>
-        </w:rPr>
-        <w:t>physiological, anatomical parameters</w:t>
+        <w:t xml:space="preserve">injury features, </w:t>
+      </w:r>
+      <w:r>
+        <w:rPr>
+          <w:lang w:val="en-US"/>
+        </w:rPr>
+        <w:t xml:space="preserve">and patient characteristics </w:t>
+      </w:r>
+      <w:r>
+        <w:rPr>
+          <w:lang w:val="en-US"/>
+        </w:rPr>
+        <w:t xml:space="preserve">to predict </w:t>
+      </w:r>
+      <w:r>
+        <w:rPr>
+          <w:lang w:val="en-US"/>
+        </w:rPr>
+        <w:t xml:space="preserve">patient </w:t>
+      </w:r>
+      <w:r>
+        <w:rPr>
+          <w:lang w:val="en-US"/>
+        </w:rPr>
+        <w:t>prognosis</w:t>
       </w:r>
       <w:r>
         <w:rPr>
@@ -898,48 +1021,6 @@
         <w:rPr>
           <w:lang w:val="en-US"/>
         </w:rPr>
-        <w:t xml:space="preserve"> </w:t>
-      </w:r>
-      <w:r>
-        <w:rPr>
-          <w:lang w:val="en-US"/>
-        </w:rPr>
-        <w:t xml:space="preserve">injury features, </w:t>
-      </w:r>
-      <w:r>
-        <w:rPr>
-          <w:lang w:val="en-US"/>
-        </w:rPr>
-        <w:t xml:space="preserve">and patient characteristics </w:t>
-      </w:r>
-      <w:r>
-        <w:rPr>
-          <w:lang w:val="en-US"/>
-        </w:rPr>
-        <w:t xml:space="preserve">to predict </w:t>
-      </w:r>
-      <w:r>
-        <w:rPr>
-          <w:lang w:val="en-US"/>
-        </w:rPr>
-        <w:t xml:space="preserve">patient </w:t>
-      </w:r>
-      <w:r>
-        <w:rPr>
-          <w:lang w:val="en-US"/>
-        </w:rPr>
-        <w:t>prognosis</w:t>
-      </w:r>
-      <w:r>
-        <w:rPr>
-          <w:lang w:val="en-US"/>
-        </w:rPr>
-        <w:t>,</w:t>
-      </w:r>
-      <w:r>
-        <w:rPr>
-          <w:lang w:val="en-US"/>
-        </w:rPr>
         <w:t xml:space="preserve"> specifically </w:t>
       </w:r>
       <w:r>
@@ -947,6 +1028,13 @@
           <w:lang w:val="en-US"/>
         </w:rPr>
         <w:t>patient mortality</w:t>
+      </w:r>
+      <w:commentRangeEnd w:id="4"/>
+      <w:r>
+        <w:rPr>
+          <w:rStyle w:val="CommentReference"/>
+        </w:rPr>
+        <w:commentReference w:id="4"/>
       </w:r>
       <w:r>
         <w:rPr>
@@ -1006,6 +1094,7 @@
         <w:spacing w:after="0"/>
         <w:jc w:val="both"/>
         <w:rPr>
+          <w:ins w:id="9" w:author="Martin Gerdin Wärnberg" w:date="2019-11-11T11:33:00Z"/>
           <w:lang w:val="en-US"/>
         </w:rPr>
       </w:pPr>
@@ -1033,12 +1122,20 @@
         </w:rPr>
         <w:t xml:space="preserve"> </w:t>
       </w:r>
+      <w:commentRangeStart w:id="10"/>
       <w:r>
         <w:rPr>
           <w:lang w:val="en-US"/>
         </w:rPr>
         <w:t xml:space="preserve">scoring system </w:t>
       </w:r>
+      <w:commentRangeEnd w:id="10"/>
+      <w:r>
+        <w:rPr>
+          <w:rStyle w:val="CommentReference"/>
+        </w:rPr>
+        <w:commentReference w:id="10"/>
+      </w:r>
       <w:r>
         <w:rPr>
           <w:lang w:val="en-US"/>
@@ -1075,17 +1172,51 @@
       <w:r>
         <w:t xml:space="preserve">. </w:t>
       </w:r>
-      <w:r>
-        <w:t>D</w:t>
-      </w:r>
+      <w:ins w:id="11" w:author="Martin Gerdin Wärnberg" w:date="2019-11-11T11:32:00Z">
+        <w:r>
+          <w:t>This model was d</w:t>
+        </w:r>
+      </w:ins>
+      <w:del w:id="12" w:author="Martin Gerdin Wärnberg" w:date="2019-11-11T11:32:00Z">
+        <w:r>
+          <w:delText>D</w:delText>
+        </w:r>
+      </w:del>
       <w:r>
         <w:t>eveloped using a large population sample from the United States and Canada</w:t>
       </w:r>
       <w:r>
-        <w:t>, it</w:t>
-      </w:r>
-      <w:r>
-        <w:t xml:space="preserve"> predicts patient survival using </w:t>
+        <w:t>,</w:t>
+      </w:r>
+      <w:ins w:id="13" w:author="Martin Gerdin Wärnberg" w:date="2019-11-11T11:32:00Z">
+        <w:r>
+          <w:t xml:space="preserve"> and </w:t>
+        </w:r>
+      </w:ins>
+      <w:del w:id="14" w:author="Martin Gerdin Wärnberg" w:date="2019-11-11T11:32:00Z">
+        <w:r>
+          <w:delText xml:space="preserve"> </w:delText>
+        </w:r>
+      </w:del>
+      <w:r>
+        <w:t>it</w:t>
+      </w:r>
+      <w:r>
+        <w:t xml:space="preserve"> predicts </w:t>
+      </w:r>
+      <w:commentRangeStart w:id="15"/>
+      <w:r>
+        <w:t>patient survival</w:t>
+      </w:r>
+      <w:commentRangeEnd w:id="15"/>
+      <w:r>
+        <w:rPr>
+          <w:rStyle w:val="CommentReference"/>
+        </w:rPr>
+        <w:commentReference w:id="15"/>
+      </w:r>
+      <w:r>
+        <w:t xml:space="preserve"> using </w:t>
       </w:r>
       <w:r>
         <w:t xml:space="preserve">age, </w:t>
@@ -1136,15 +1267,7 @@
         <w:rPr>
           <w:lang w:val="en-US"/>
         </w:rPr>
-        <w:t>subse</w:t>
-      </w:r>
-      <w:bookmarkStart w:id="1" w:name="_GoBack"/>
-      <w:bookmarkEnd w:id="1"/>
-      <w:r>
-        <w:rPr>
-          <w:lang w:val="en-US"/>
-        </w:rPr>
-        <w:t>quent revisions</w:t>
+        <w:t>subsequent revisions</w:t>
       </w:r>
       <w:r>
         <w:rPr>
@@ -1278,7 +1401,27 @@
         <w:rPr>
           <w:lang w:val="en-US"/>
         </w:rPr>
-        <w:t xml:space="preserve">. TRISS has also been </w:t>
+        <w:t xml:space="preserve">. </w:t>
+      </w:r>
+      <w:commentRangeStart w:id="16"/>
+      <w:r>
+        <w:rPr>
+          <w:lang w:val="en-US"/>
+        </w:rPr>
+        <w:t xml:space="preserve">TRISS </w:t>
+      </w:r>
+      <w:commentRangeEnd w:id="16"/>
+      <w:r>
+        <w:rPr>
+          <w:rStyle w:val="CommentReference"/>
+        </w:rPr>
+        <w:commentReference w:id="16"/>
+      </w:r>
+      <w:r>
+        <w:rPr>
+          <w:lang w:val="en-US"/>
+        </w:rPr>
+        <w:t xml:space="preserve">has also been </w:t>
       </w:r>
       <w:r>
         <w:rPr>
@@ -1382,24 +1525,6 @@
           <w:lang w:val="en-US"/>
         </w:rPr>
         <w:t xml:space="preserve"> </w:t>
-      </w:r>
-      <w:r>
-        <w:rPr>
-          <w:lang w:val="en-US"/>
-        </w:rPr>
-        <w:t xml:space="preserve">Therefore, the aim of this study is to develop a local trauma severity model </w:t>
-      </w:r>
-      <w:r>
-        <w:rPr>
-          <w:lang w:val="en-US"/>
-        </w:rPr>
-        <w:t>using an ensemble machine learning algorithm</w:t>
-      </w:r>
-      <w:r>
-        <w:rPr>
-          <w:lang w:val="en-US"/>
-        </w:rPr>
-        <w:t xml:space="preserve"> and to compare this model with TRISS. </w:t>
       </w:r>
     </w:p>
     <w:p>
@@ -1407,6 +1532,57 @@
         <w:spacing w:after="0"/>
         <w:jc w:val="both"/>
         <w:rPr>
+          <w:ins w:id="17" w:author="Martin Gerdin Wärnberg" w:date="2019-11-11T11:33:00Z"/>
+          <w:lang w:val="en-US"/>
+        </w:rPr>
+      </w:pPr>
+    </w:p>
+    <w:p>
+      <w:pPr>
+        <w:spacing w:after="0"/>
+        <w:jc w:val="both"/>
+        <w:rPr>
+          <w:lang w:val="en-US"/>
+        </w:rPr>
+      </w:pPr>
+      <w:r>
+        <w:rPr>
+          <w:lang w:val="en-US"/>
+        </w:rPr>
+        <w:t xml:space="preserve">Therefore, the aim of this study is to develop a local trauma severity model </w:t>
+      </w:r>
+      <w:r>
+        <w:rPr>
+          <w:lang w:val="en-US"/>
+        </w:rPr>
+        <w:t xml:space="preserve">using an </w:t>
+      </w:r>
+      <w:commentRangeStart w:id="18"/>
+      <w:r>
+        <w:rPr>
+          <w:lang w:val="en-US"/>
+        </w:rPr>
+        <w:t>ensemble machine learning algorithm</w:t>
+      </w:r>
+      <w:commentRangeEnd w:id="18"/>
+      <w:r>
+        <w:rPr>
+          <w:rStyle w:val="CommentReference"/>
+        </w:rPr>
+        <w:commentReference w:id="18"/>
+      </w:r>
+      <w:r>
+        <w:rPr>
+          <w:lang w:val="en-US"/>
+        </w:rPr>
+        <w:t xml:space="preserve"> and to compare this model with TRISS. </w:t>
+      </w:r>
+    </w:p>
+    <w:p>
+      <w:pPr>
+        <w:spacing w:after="0"/>
+        <w:jc w:val="both"/>
+        <w:rPr>
           <w:lang w:val="en-US"/>
         </w:rPr>
       </w:pPr>
@@ -1463,7 +1639,35 @@
         <w:rPr>
           <w:lang w:val="en-US"/>
         </w:rPr>
-        <w:t xml:space="preserve">This is a retrospective study of prospectively collected </w:t>
+        <w:t xml:space="preserve">This is a retrospective </w:t>
+      </w:r>
+      <w:del w:id="19" w:author="Martin Gerdin Wärnberg" w:date="2019-11-11T11:35:00Z">
+        <w:r>
+          <w:rPr>
+            <w:lang w:val="en-US"/>
+          </w:rPr>
+          <w:delText xml:space="preserve">study </w:delText>
+        </w:r>
+      </w:del>
+      <w:ins w:id="20" w:author="Martin Gerdin Wärnberg" w:date="2019-11-11T11:35:00Z">
+        <w:r>
+          <w:rPr>
+            <w:lang w:val="en-US"/>
+          </w:rPr>
+          <w:t>analysis</w:t>
+        </w:r>
+        <w:r>
+          <w:rPr>
+            <w:lang w:val="en-US"/>
+          </w:rPr>
+          <w:t xml:space="preserve"> </w:t>
+        </w:r>
+      </w:ins>
+      <w:r>
+        <w:rPr>
+          <w:lang w:val="en-US"/>
+        </w:rPr>
+        <w:t xml:space="preserve">of prospectively collected </w:t>
       </w:r>
       <w:r>
         <w:rPr>
@@ -1537,6 +1741,7 @@
         </w:rPr>
         <w:t xml:space="preserve">model derived by </w:t>
       </w:r>
+      <w:commentRangeStart w:id="21"/>
       <w:proofErr w:type="spellStart"/>
       <w:r>
         <w:t>Labar</w:t>
@@ -1550,6 +1755,13 @@
       <w:proofErr w:type="spellEnd"/>
       <w:r>
         <w:t xml:space="preserve"> et al </w:t>
+      </w:r>
+      <w:commentRangeEnd w:id="21"/>
+      <w:r>
+        <w:rPr>
+          <w:rStyle w:val="CommentReference"/>
+        </w:rPr>
+        <w:commentReference w:id="21"/>
       </w:r>
       <w:r>
         <w:fldChar w:fldCharType="begin" w:fldLock="1"/>
@@ -1690,7 +1902,21 @@
         <w:rPr>
           <w:lang w:val="en-US"/>
         </w:rPr>
-        <w:t>Trauma Triage Study (TTRIS) funded by the Swedish National Board of Health and Welfare</w:t>
+        <w:t xml:space="preserve">Trauma Triage Study (TTRIS) </w:t>
+      </w:r>
+      <w:commentRangeStart w:id="22"/>
+      <w:r>
+        <w:rPr>
+          <w:lang w:val="en-US"/>
+        </w:rPr>
+        <w:t>funded by the Swedish National Board of Health and Welfare</w:t>
+      </w:r>
+      <w:commentRangeEnd w:id="22"/>
+      <w:r>
+        <w:rPr>
+          <w:rStyle w:val="CommentReference"/>
+        </w:rPr>
+        <w:commentReference w:id="22"/>
       </w:r>
       <w:r>
         <w:rPr>
@@ -1874,19 +2100,161 @@
         </w:rPr>
         <w:t xml:space="preserve">The primary outcome will be all-cause mortality within 30-days of arrival </w:t>
       </w:r>
-      <w:r>
-        <w:rPr>
-          <w:color w:val="4472C4" w:themeColor="accent1"/>
-          <w:lang w:val="en-US"/>
-        </w:rPr>
-        <w:t>(</w:t>
-      </w:r>
-      <w:r>
-        <w:rPr>
-          <w:color w:val="4472C4" w:themeColor="accent1"/>
-          <w:lang w:val="en-US"/>
-        </w:rPr>
-        <w:t>Not 6 months?)</w:t>
+      <w:del w:id="23" w:author="Martin Gerdin Wärnberg" w:date="2019-11-11T11:36:00Z">
+        <w:r>
+          <w:rPr>
+            <w:color w:val="4472C4" w:themeColor="accent1"/>
+            <w:lang w:val="en-US"/>
+          </w:rPr>
+          <w:delText>(</w:delText>
+        </w:r>
+        <w:r>
+          <w:rPr>
+            <w:color w:val="4472C4" w:themeColor="accent1"/>
+            <w:lang w:val="en-US"/>
+          </w:rPr>
+          <w:delText>Not 6 months?)</w:delText>
+        </w:r>
+        <w:r>
+          <w:rPr>
+            <w:lang w:val="en-US"/>
+          </w:rPr>
+          <w:delText xml:space="preserve"> </w:delText>
+        </w:r>
+      </w:del>
+      <w:r>
+        <w:rPr>
+          <w:lang w:val="en-US"/>
+        </w:rPr>
+        <w:t xml:space="preserve">at the participating center. </w:t>
+      </w:r>
+      <w:r>
+        <w:rPr>
+          <w:lang w:val="en-US"/>
+        </w:rPr>
+        <w:t xml:space="preserve">Additionally, for each participant demographic factors such as age and sex as well injury-related details transfer status, </w:t>
+      </w:r>
+      <w:r>
+        <w:rPr>
+          <w:lang w:val="en-US"/>
+        </w:rPr>
+        <w:t xml:space="preserve">time of injury, </w:t>
+      </w:r>
+      <w:r>
+        <w:rPr>
+          <w:lang w:val="en-US"/>
+        </w:rPr>
+        <w:t>mode of transport</w:t>
+      </w:r>
+      <w:r>
+        <w:rPr>
+          <w:lang w:val="en-US"/>
+        </w:rPr>
+        <w:t xml:space="preserve">, </w:t>
+      </w:r>
+      <w:ins w:id="24" w:author="Martin Gerdin Wärnberg" w:date="2019-11-11T11:42:00Z">
+        <w:r>
+          <w:rPr>
+            <w:lang w:val="en-US"/>
+          </w:rPr>
+          <w:t xml:space="preserve">type of injury, </w:t>
+        </w:r>
+      </w:ins>
+      <w:ins w:id="25" w:author="Martin Gerdin Wärnberg" w:date="2019-11-11T11:39:00Z">
+        <w:r>
+          <w:rPr>
+            <w:lang w:val="en-US"/>
+          </w:rPr>
+          <w:t xml:space="preserve">and </w:t>
+        </w:r>
+      </w:ins>
+      <w:r>
+        <w:rPr>
+          <w:lang w:val="en-US"/>
+        </w:rPr>
+        <w:t>mechanism of injury</w:t>
+      </w:r>
+      <w:ins w:id="26" w:author="Martin Gerdin Wärnberg" w:date="2019-11-11T11:39:00Z">
+        <w:r>
+          <w:rPr>
+            <w:lang w:val="en-US"/>
+          </w:rPr>
+          <w:t xml:space="preserve"> </w:t>
+        </w:r>
+      </w:ins>
+      <w:del w:id="27" w:author="Martin Gerdin Wärnberg" w:date="2019-11-11T11:39:00Z">
+        <w:r>
+          <w:rPr>
+            <w:lang w:val="en-US"/>
+          </w:rPr>
+          <w:delText>, number of severe injuries</w:delText>
+        </w:r>
+        <w:r>
+          <w:rPr>
+            <w:lang w:val="en-US"/>
+          </w:rPr>
+          <w:delText xml:space="preserve"> </w:delText>
+        </w:r>
+        <w:r>
+          <w:rPr>
+            <w:lang w:val="en-US"/>
+          </w:rPr>
+          <w:delText xml:space="preserve">and triage category </w:delText>
+        </w:r>
+        <w:r>
+          <w:rPr>
+            <w:lang w:val="en-US"/>
+          </w:rPr>
+          <w:delText>were</w:delText>
+        </w:r>
+      </w:del>
+      <w:ins w:id="28" w:author="Martin Gerdin Wärnberg" w:date="2019-11-11T11:39:00Z">
+        <w:r>
+          <w:rPr>
+            <w:lang w:val="en-US"/>
+          </w:rPr>
+          <w:t>are</w:t>
+        </w:r>
+      </w:ins>
+      <w:r>
+        <w:rPr>
+          <w:lang w:val="en-US"/>
+        </w:rPr>
+        <w:t xml:space="preserve"> collected. Physiological </w:t>
+      </w:r>
+      <w:del w:id="29" w:author="Martin Gerdin Wärnberg" w:date="2019-11-11T11:39:00Z">
+        <w:r>
+          <w:rPr>
+            <w:lang w:val="en-US"/>
+          </w:rPr>
+          <w:delText xml:space="preserve">measures </w:delText>
+        </w:r>
+      </w:del>
+      <w:ins w:id="30" w:author="Martin Gerdin Wärnberg" w:date="2019-11-11T11:39:00Z">
+        <w:r>
+          <w:rPr>
+            <w:lang w:val="en-US"/>
+          </w:rPr>
+          <w:t>parameters</w:t>
+        </w:r>
+        <w:r>
+          <w:rPr>
+            <w:lang w:val="en-US"/>
+          </w:rPr>
+          <w:t xml:space="preserve"> </w:t>
+        </w:r>
+      </w:ins>
+      <w:r>
+        <w:rPr>
+          <w:lang w:val="en-US"/>
+        </w:rPr>
+        <w:t xml:space="preserve">including systolic blood pressure (SBP), respiratory rate (RR), heart rate (HR), oxygen saturation, and </w:t>
+      </w:r>
+      <w:r>
+        <w:rPr>
+          <w:lang w:val="en-US"/>
+        </w:rPr>
+        <w:t>Glasgow Coma Scale (GCS)</w:t>
       </w:r>
       <w:r>
         <w:rPr>
@@ -1894,90 +2262,56 @@
         </w:rPr>
         <w:t xml:space="preserve"> </w:t>
       </w:r>
-      <w:r>
-        <w:rPr>
-          <w:lang w:val="en-US"/>
-        </w:rPr>
-        <w:t xml:space="preserve">at the participating center. </w:t>
-      </w:r>
-      <w:r>
-        <w:rPr>
-          <w:lang w:val="en-US"/>
-        </w:rPr>
-        <w:t xml:space="preserve">Additionally, for each participant demographic factors such as age and sex as well injury-related details transfer status, </w:t>
-      </w:r>
-      <w:r>
-        <w:rPr>
-          <w:lang w:val="en-US"/>
-        </w:rPr>
-        <w:t xml:space="preserve">time of injury, </w:t>
-      </w:r>
-      <w:r>
-        <w:rPr>
-          <w:lang w:val="en-US"/>
-        </w:rPr>
-        <w:t>mode of transport</w:t>
-      </w:r>
-      <w:r>
-        <w:rPr>
-          <w:lang w:val="en-US"/>
-        </w:rPr>
-        <w:t xml:space="preserve">, </w:t>
-      </w:r>
-      <w:r>
-        <w:rPr>
-          <w:lang w:val="en-US"/>
-        </w:rPr>
-        <w:t>mechanism of injury</w:t>
-      </w:r>
-      <w:r>
-        <w:rPr>
-          <w:lang w:val="en-US"/>
-        </w:rPr>
-        <w:t>, number of severe injuries</w:t>
-      </w:r>
-      <w:r>
-        <w:rPr>
-          <w:lang w:val="en-US"/>
-        </w:rPr>
-        <w:t xml:space="preserve"> </w:t>
-      </w:r>
-      <w:r>
-        <w:rPr>
-          <w:lang w:val="en-US"/>
-        </w:rPr>
-        <w:t xml:space="preserve">and triage category </w:t>
-      </w:r>
-      <w:r>
-        <w:rPr>
-          <w:lang w:val="en-US"/>
-        </w:rPr>
-        <w:t xml:space="preserve">were collected. Physiological measures including systolic blood pressure (SBP), respiratory rate (RR), heart rate (HR), oxygen saturation, and </w:t>
-      </w:r>
-      <w:r>
-        <w:rPr>
-          <w:lang w:val="en-US"/>
-        </w:rPr>
-        <w:t>Glasgow Coma Scale (GCS)</w:t>
-      </w:r>
-      <w:r>
-        <w:rPr>
-          <w:lang w:val="en-US"/>
-        </w:rPr>
-        <w:t xml:space="preserve"> were recorded</w:t>
-      </w:r>
-      <w:r>
-        <w:rPr>
-          <w:lang w:val="en-US"/>
-        </w:rPr>
-        <w:t>.</w:t>
-      </w:r>
-      <w:r>
-        <w:rPr>
-          <w:lang w:val="en-US"/>
-        </w:rPr>
-        <w:t xml:space="preserve"> </w:t>
-      </w:r>
+      <w:del w:id="31" w:author="Martin Gerdin Wärnberg" w:date="2019-11-11T11:39:00Z">
+        <w:r>
+          <w:rPr>
+            <w:lang w:val="en-US"/>
+          </w:rPr>
+          <w:delText xml:space="preserve">were </w:delText>
+        </w:r>
+      </w:del>
+      <w:ins w:id="32" w:author="Martin Gerdin Wärnberg" w:date="2019-11-11T11:39:00Z">
+        <w:r>
+          <w:rPr>
+            <w:lang w:val="en-US"/>
+          </w:rPr>
+          <w:t>are also</w:t>
+        </w:r>
+        <w:r>
+          <w:rPr>
+            <w:lang w:val="en-US"/>
+          </w:rPr>
+          <w:t xml:space="preserve"> </w:t>
+        </w:r>
+      </w:ins>
+      <w:r>
+        <w:rPr>
+          <w:lang w:val="en-US"/>
+        </w:rPr>
+        <w:t>recorded</w:t>
+      </w:r>
+      <w:ins w:id="33" w:author="Martin Gerdin Wärnberg" w:date="2019-11-11T11:39:00Z">
+        <w:r>
+          <w:rPr>
+            <w:lang w:val="en-US"/>
+          </w:rPr>
+          <w:t>.</w:t>
+        </w:r>
+      </w:ins>
+      <w:del w:id="34" w:author="Martin Gerdin Wärnberg" w:date="2019-11-11T11:39:00Z">
+        <w:r>
+          <w:rPr>
+            <w:lang w:val="en-US"/>
+          </w:rPr>
+          <w:delText>.</w:delText>
+        </w:r>
+        <w:r>
+          <w:rPr>
+            <w:lang w:val="en-US"/>
+          </w:rPr>
+          <w:delText xml:space="preserve"> </w:delText>
+        </w:r>
+      </w:del>
     </w:p>
     <w:p>
       <w:pPr>
@@ -2012,6 +2346,7 @@
         <w:spacing w:after="0"/>
         <w:jc w:val="both"/>
         <w:rPr>
+          <w:del w:id="35" w:author="Martin Gerdin Wärnberg" w:date="2019-11-11T11:40:00Z"/>
           <w:lang w:val="en-US"/>
         </w:rPr>
       </w:pPr>
@@ -2067,19 +2402,69 @@
         <w:rPr>
           <w:lang w:val="en-US"/>
         </w:rPr>
-        <w:t xml:space="preserve">The project officers are funded through the TTRIS Project and have continuous training and supervision throughout the study period. </w:t>
-      </w:r>
-      <w:r>
-        <w:rPr>
-          <w:lang w:val="en-US"/>
-        </w:rPr>
-        <w:t xml:space="preserve">The collected data is uploaded to a central database and each week reviewed by a team of </w:t>
-      </w:r>
-      <w:r>
-        <w:rPr>
-          <w:lang w:val="en-US"/>
-        </w:rPr>
-        <w:t xml:space="preserve">trauma clinicians. </w:t>
+        <w:t xml:space="preserve">The project officers </w:t>
+      </w:r>
+      <w:del w:id="36" w:author="Martin Gerdin Wärnberg" w:date="2019-11-11T11:40:00Z">
+        <w:r>
+          <w:rPr>
+            <w:lang w:val="en-US"/>
+          </w:rPr>
+          <w:delText xml:space="preserve">are funded through the TTRIS Project and </w:delText>
+        </w:r>
+      </w:del>
+      <w:r>
+        <w:rPr>
+          <w:lang w:val="en-US"/>
+        </w:rPr>
+        <w:t xml:space="preserve">have continuous training and supervision throughout the study period. </w:t>
+      </w:r>
+      <w:r>
+        <w:rPr>
+          <w:lang w:val="en-US"/>
+        </w:rPr>
+        <w:t xml:space="preserve">The collected data is uploaded to a central database and each week reviewed by </w:t>
+      </w:r>
+      <w:ins w:id="37" w:author="Martin Gerdin Wärnberg" w:date="2019-11-11T11:40:00Z">
+        <w:r>
+          <w:rPr>
+            <w:lang w:val="en-US"/>
+          </w:rPr>
+          <w:t>the research</w:t>
+        </w:r>
+      </w:ins>
+      <w:del w:id="38" w:author="Martin Gerdin Wärnberg" w:date="2019-11-11T11:40:00Z">
+        <w:r>
+          <w:rPr>
+            <w:lang w:val="en-US"/>
+          </w:rPr>
+          <w:delText>a</w:delText>
+        </w:r>
+      </w:del>
+      <w:r>
+        <w:rPr>
+          <w:lang w:val="en-US"/>
+        </w:rPr>
+        <w:t xml:space="preserve"> team</w:t>
+      </w:r>
+      <w:del w:id="39" w:author="Martin Gerdin Wärnberg" w:date="2019-11-11T11:40:00Z">
+        <w:r>
+          <w:rPr>
+            <w:lang w:val="en-US"/>
+          </w:rPr>
+          <w:delText xml:space="preserve"> of </w:delText>
+        </w:r>
+        <w:r>
+          <w:rPr>
+            <w:lang w:val="en-US"/>
+          </w:rPr>
+          <w:delText>trauma clinicians</w:delText>
+        </w:r>
+      </w:del>
+      <w:r>
+        <w:rPr>
+          <w:lang w:val="en-US"/>
+        </w:rPr>
+        <w:t xml:space="preserve">. </w:t>
       </w:r>
       <w:r>
         <w:rPr>
@@ -2091,14 +2476,31 @@
         <w:rPr>
           <w:lang w:val="en-US"/>
         </w:rPr>
-        <w:t>, Injury Severity Score (ISS) was computed for each participant by trained researchers.</w:t>
-      </w:r>
+        <w:t xml:space="preserve">, Injury Severity Score (ISS) was computed for each participant </w:t>
+      </w:r>
+      <w:ins w:id="40" w:author="Martin Gerdin Wärnberg" w:date="2019-11-11T11:40:00Z">
+        <w:r>
+          <w:rPr>
+            <w:lang w:val="en-US"/>
+          </w:rPr>
+          <w:t>by accredited coders.</w:t>
+        </w:r>
+      </w:ins>
+      <w:del w:id="41" w:author="Martin Gerdin Wärnberg" w:date="2019-11-11T11:40:00Z">
+        <w:r>
+          <w:rPr>
+            <w:lang w:val="en-US"/>
+          </w:rPr>
+          <w:delText>by trained researchers.</w:delText>
+        </w:r>
+      </w:del>
     </w:p>
     <w:p>
       <w:pPr>
         <w:spacing w:after="0"/>
         <w:jc w:val="both"/>
         <w:rPr>
+          <w:ins w:id="42" w:author="Martin Gerdin Wärnberg" w:date="2019-11-11T11:40:00Z"/>
           <w:lang w:val="en-US"/>
         </w:rPr>
       </w:pPr>
@@ -2108,6 +2510,15 @@
         <w:spacing w:after="0"/>
         <w:jc w:val="both"/>
         <w:rPr>
+          <w:lang w:val="en-US"/>
+        </w:rPr>
+      </w:pPr>
+    </w:p>
+    <w:p>
+      <w:pPr>
+        <w:spacing w:after="0"/>
+        <w:jc w:val="both"/>
+        <w:rPr>
           <w:i/>
           <w:iCs/>
           <w:lang w:val="en-US"/>
@@ -2187,7 +2598,14 @@
         <w:rPr>
           <w:lang w:val="en-US"/>
         </w:rPr>
-        <w:t xml:space="preserve"> age, SBP, RR, HR</w:t>
+        <w:t xml:space="preserve"> </w:t>
+      </w:r>
+      <w:commentRangeStart w:id="43"/>
+      <w:r>
+        <w:rPr>
+          <w:lang w:val="en-US"/>
+        </w:rPr>
+        <w:t>age, SBP, RR, HR</w:t>
       </w:r>
       <w:r>
         <w:rPr>
@@ -2211,7 +2629,20 @@
         <w:rPr>
           <w:lang w:val="en-US"/>
         </w:rPr>
-        <w:t xml:space="preserve">and GCS. </w:t>
+        <w:t>and GCS</w:t>
+      </w:r>
+      <w:commentRangeEnd w:id="43"/>
+      <w:r>
+        <w:rPr>
+          <w:rStyle w:val="CommentReference"/>
+        </w:rPr>
+        <w:commentReference w:id="43"/>
+      </w:r>
+      <w:r>
+        <w:rPr>
+          <w:lang w:val="en-US"/>
+        </w:rPr>
+        <w:t xml:space="preserve">. </w:t>
       </w:r>
       <w:r>
         <w:rPr>
@@ -2336,6 +2767,7 @@
         <w:spacing w:after="0"/>
         <w:jc w:val="both"/>
         <w:rPr>
+          <w:del w:id="44" w:author="Martin Gerdin Wärnberg" w:date="2019-11-11T12:02:00Z"/>
           <w:lang w:val="en-US"/>
         </w:rPr>
       </w:pPr>
@@ -2345,93 +2777,120 @@
         <w:spacing w:after="0"/>
         <w:jc w:val="both"/>
         <w:rPr>
-          <w:lang w:val="en-US"/>
-        </w:rPr>
-      </w:pPr>
-      <w:r>
-        <w:rPr>
-          <w:lang w:val="en-US"/>
-        </w:rPr>
-        <w:t xml:space="preserve">The </w:t>
-      </w:r>
-      <w:r>
-        <w:rPr>
-          <w:lang w:val="en-US"/>
-        </w:rPr>
-        <w:t>TTRIS dataset</w:t>
-      </w:r>
-      <w:r>
-        <w:rPr>
-          <w:lang w:val="en-US"/>
-        </w:rPr>
-        <w:t xml:space="preserve"> of </w:t>
-      </w:r>
-      <w:r>
-        <w:rPr>
-          <w:lang w:val="en-US"/>
-        </w:rPr>
-        <w:t xml:space="preserve">has xxx </w:t>
-      </w:r>
-      <w:r>
-        <w:rPr>
-          <w:lang w:val="en-US"/>
-        </w:rPr>
-        <w:t>participant</w:t>
-      </w:r>
-      <w:r>
-        <w:rPr>
-          <w:lang w:val="en-US"/>
-        </w:rPr>
-        <w:t xml:space="preserve">. </w:t>
-      </w:r>
-      <w:r>
-        <w:rPr>
-          <w:lang w:val="en-US"/>
-        </w:rPr>
-        <w:t>Both the l</w:t>
-      </w:r>
-      <w:r>
-        <w:rPr>
-          <w:lang w:val="en-US"/>
-        </w:rPr>
-        <w:t xml:space="preserve">ocal model and the TRISS model </w:t>
-      </w:r>
-      <w:r>
-        <w:rPr>
-          <w:lang w:val="en-US"/>
-        </w:rPr>
-        <w:t>will be</w:t>
-      </w:r>
-      <w:r>
-        <w:rPr>
-          <w:lang w:val="en-US"/>
-        </w:rPr>
-        <w:t xml:space="preserve"> developed from a random sample of the TTRIS dataset (50% of the TTRIS dataset). We </w:t>
-      </w:r>
-      <w:r>
-        <w:rPr>
-          <w:lang w:val="en-US"/>
-        </w:rPr>
-        <w:t xml:space="preserve">will </w:t>
-      </w:r>
-      <w:r>
-        <w:rPr>
-          <w:lang w:val="en-US"/>
-        </w:rPr>
-        <w:t>then use an out-of-sample validation set (remaining 50% of the TTRIS dataset) to assess</w:t>
-      </w:r>
-      <w:r>
-        <w:rPr>
-          <w:lang w:val="en-US"/>
-        </w:rPr>
-        <w:t xml:space="preserve"> the validity of each model’s predictive performance. </w:t>
-      </w:r>
-      <w:r>
-        <w:rPr>
-          <w:lang w:val="en-US"/>
-        </w:rPr>
-        <w:t xml:space="preserve"> </w:t>
-      </w:r>
+          <w:del w:id="45" w:author="Martin Gerdin Wärnberg" w:date="2019-11-11T12:02:00Z"/>
+          <w:lang w:val="en-US"/>
+        </w:rPr>
+      </w:pPr>
+      <w:del w:id="46" w:author="Martin Gerdin Wärnberg" w:date="2019-11-11T12:02:00Z">
+        <w:r>
+          <w:rPr>
+            <w:lang w:val="en-US"/>
+          </w:rPr>
+          <w:delText xml:space="preserve">The </w:delText>
+        </w:r>
+        <w:r>
+          <w:rPr>
+            <w:lang w:val="en-US"/>
+          </w:rPr>
+          <w:delText xml:space="preserve">TTRIS </w:delText>
+        </w:r>
+      </w:del>
+      <w:del w:id="47" w:author="Martin Gerdin Wärnberg" w:date="2019-11-11T11:43:00Z">
+        <w:r>
+          <w:rPr>
+            <w:lang w:val="en-US"/>
+          </w:rPr>
+          <w:delText>dataset</w:delText>
+        </w:r>
+        <w:r>
+          <w:rPr>
+            <w:lang w:val="en-US"/>
+          </w:rPr>
+          <w:delText xml:space="preserve"> </w:delText>
+        </w:r>
+      </w:del>
+      <w:del w:id="48" w:author="Martin Gerdin Wärnberg" w:date="2019-11-11T12:02:00Z">
+        <w:r>
+          <w:rPr>
+            <w:lang w:val="en-US"/>
+          </w:rPr>
+          <w:delText xml:space="preserve">of </w:delText>
+        </w:r>
+        <w:r>
+          <w:rPr>
+            <w:lang w:val="en-US"/>
+          </w:rPr>
+          <w:delText xml:space="preserve">has xxx </w:delText>
+        </w:r>
+        <w:r>
+          <w:rPr>
+            <w:lang w:val="en-US"/>
+          </w:rPr>
+          <w:delText>participant</w:delText>
+        </w:r>
+        <w:r>
+          <w:rPr>
+            <w:lang w:val="en-US"/>
+          </w:rPr>
+          <w:delText xml:space="preserve">. </w:delText>
+        </w:r>
+        <w:r>
+          <w:rPr>
+            <w:lang w:val="en-US"/>
+          </w:rPr>
+          <w:delText>Both the l</w:delText>
+        </w:r>
+        <w:r>
+          <w:rPr>
+            <w:lang w:val="en-US"/>
+          </w:rPr>
+          <w:delText xml:space="preserve">ocal model and the TRISS model </w:delText>
+        </w:r>
+        <w:r>
+          <w:rPr>
+            <w:lang w:val="en-US"/>
+          </w:rPr>
+          <w:delText>will be</w:delText>
+        </w:r>
+        <w:r>
+          <w:rPr>
+            <w:lang w:val="en-US"/>
+          </w:rPr>
+          <w:delText xml:space="preserve"> developed from a random sample of the TTRIS dataset (50% of the TTRIS dataset). We </w:delText>
+        </w:r>
+        <w:r>
+          <w:rPr>
+            <w:lang w:val="en-US"/>
+          </w:rPr>
+          <w:delText xml:space="preserve">will </w:delText>
+        </w:r>
+        <w:r>
+          <w:rPr>
+            <w:lang w:val="en-US"/>
+          </w:rPr>
+          <w:delText>then use an out-of-sample validation set (remaining 50% of the TTRIS dataset) to assess</w:delText>
+        </w:r>
+        <w:r>
+          <w:rPr>
+            <w:lang w:val="en-US"/>
+          </w:rPr>
+          <w:delText xml:space="preserve"> the validity of each model’s predictive performance.</w:delText>
+        </w:r>
+      </w:del>
+      <w:del w:id="49" w:author="Martin Gerdin Wärnberg" w:date="2019-11-11T11:43:00Z">
+        <w:r>
+          <w:rPr>
+            <w:lang w:val="en-US"/>
+          </w:rPr>
+          <w:delText xml:space="preserve"> </w:delText>
+        </w:r>
+        <w:r>
+          <w:rPr>
+            <w:lang w:val="en-US"/>
+          </w:rPr>
+          <w:delText xml:space="preserve"> </w:delText>
+        </w:r>
+      </w:del>
     </w:p>
     <w:p>
       <w:pPr>
@@ -2469,35 +2928,223 @@
           <w:lang w:val="en-US"/>
         </w:rPr>
       </w:pPr>
-      <w:r>
-        <w:rPr>
-          <w:lang w:val="en-US"/>
-        </w:rPr>
-        <w:t>Based on previous studies w</w:t>
-      </w:r>
-      <w:r>
-        <w:rPr>
-          <w:lang w:val="en-US"/>
-        </w:rPr>
-        <w:t xml:space="preserve">e will </w:t>
-      </w:r>
-      <w:r>
-        <w:rPr>
-          <w:lang w:val="en-US"/>
-        </w:rPr>
-        <w:t xml:space="preserve">use </w:t>
-      </w:r>
-      <w:r>
-        <w:rPr>
-          <w:lang w:val="en-US"/>
-        </w:rPr>
-        <w:t xml:space="preserve">10 events per parameter to </w:t>
-      </w:r>
-      <w:r>
-        <w:rPr>
-          <w:lang w:val="en-US"/>
-        </w:rPr>
-        <w:t xml:space="preserve">calculate the sample size. The event was defined as a participant who died within 30-days of admission. As we will use xxx parameters and the overall mortality in the TTRIS data set was xx%, the sample size required for developing the local model is xxx. The validation will require an additional xx participants.  </w:t>
+      <w:ins w:id="50" w:author="Martin Gerdin Wärnberg" w:date="2019-11-11T11:44:00Z">
+        <w:r>
+          <w:rPr>
+            <w:lang w:val="en-US"/>
+          </w:rPr>
+          <w:t xml:space="preserve">To develop a prediction model with a </w:t>
+        </w:r>
+        <w:proofErr w:type="gramStart"/>
+        <w:r>
+          <w:rPr>
+            <w:lang w:val="en-US"/>
+          </w:rPr>
+          <w:t>binary outcome current recommendations</w:t>
+        </w:r>
+        <w:proofErr w:type="gramEnd"/>
+        <w:r>
+          <w:rPr>
+            <w:lang w:val="en-US"/>
+          </w:rPr>
+          <w:t xml:space="preserve"> is to include at least </w:t>
+        </w:r>
+      </w:ins>
+      <w:ins w:id="51" w:author="Martin Gerdin Wärnberg" w:date="2019-11-11T11:45:00Z">
+        <w:r>
+          <w:rPr>
+            <w:lang w:val="en-US"/>
+          </w:rPr>
+          <w:t>ten events, i.e. participants with the outcome, and at least as many non-events per free parameter in the model (</w:t>
+        </w:r>
+        <w:commentRangeStart w:id="52"/>
+        <w:r>
+          <w:rPr>
+            <w:lang w:val="en-US"/>
+          </w:rPr>
+          <w:t>REF</w:t>
+        </w:r>
+        <w:commentRangeEnd w:id="52"/>
+        <w:r>
+          <w:rPr>
+            <w:rStyle w:val="CommentReference"/>
+          </w:rPr>
+          <w:commentReference w:id="52"/>
+        </w:r>
+        <w:r>
+          <w:rPr>
+            <w:lang w:val="en-US"/>
+          </w:rPr>
+          <w:t>). Depending on the data structure as man</w:t>
+        </w:r>
+      </w:ins>
+      <w:ins w:id="53" w:author="Martin Gerdin Wärnberg" w:date="2019-11-11T11:46:00Z">
+        <w:r>
+          <w:rPr>
+            <w:lang w:val="en-US"/>
+          </w:rPr>
+          <w:t xml:space="preserve">y as 25 events and non-events or more per free parameter may be required to obtain stable </w:t>
+        </w:r>
+        <w:r>
+          <w:rPr>
+            <w:lang w:val="en-US"/>
+          </w:rPr>
+          <w:t>estimates (</w:t>
+        </w:r>
+        <w:commentRangeStart w:id="54"/>
+        <w:r>
+          <w:rPr>
+            <w:lang w:val="en-US"/>
+          </w:rPr>
+          <w:t>REF</w:t>
+        </w:r>
+        <w:commentRangeEnd w:id="54"/>
+        <w:r>
+          <w:rPr>
+            <w:rStyle w:val="CommentReference"/>
+          </w:rPr>
+          <w:commentReference w:id="54"/>
+        </w:r>
+        <w:r>
+          <w:rPr>
+            <w:lang w:val="en-US"/>
+          </w:rPr>
+          <w:t xml:space="preserve">). </w:t>
+        </w:r>
+      </w:ins>
+      <w:ins w:id="55" w:author="Martin Gerdin Wärnberg" w:date="2019-11-11T11:47:00Z">
+        <w:r>
+          <w:rPr>
+            <w:lang w:val="en-US"/>
+          </w:rPr>
+          <w:t xml:space="preserve">These recommendations are however </w:t>
+        </w:r>
+      </w:ins>
+      <w:ins w:id="56" w:author="Martin Gerdin Wärnberg" w:date="2019-11-11T11:51:00Z">
+        <w:r>
+          <w:rPr>
+            <w:lang w:val="en-US"/>
+          </w:rPr>
+          <w:t>mainly for logistic regression, whereas no recommendations exist for ensemble learners except that more data is likely needed (</w:t>
+        </w:r>
+        <w:commentRangeStart w:id="57"/>
+        <w:r>
+          <w:rPr>
+            <w:lang w:val="en-US"/>
+          </w:rPr>
+          <w:t>REF</w:t>
+        </w:r>
+        <w:commentRangeEnd w:id="57"/>
+        <w:r>
+          <w:rPr>
+            <w:rStyle w:val="CommentReference"/>
+          </w:rPr>
+          <w:commentReference w:id="57"/>
+        </w:r>
+        <w:r>
+          <w:rPr>
+            <w:lang w:val="en-US"/>
+          </w:rPr>
+          <w:t>).</w:t>
+        </w:r>
+      </w:ins>
+      <w:ins w:id="58" w:author="Martin Gerdin Wärnberg" w:date="2019-11-11T11:47:00Z">
+        <w:r>
+          <w:rPr>
+            <w:lang w:val="en-US"/>
+          </w:rPr>
+          <w:t xml:space="preserve"> </w:t>
+        </w:r>
+      </w:ins>
+      <w:ins w:id="59" w:author="Martin Gerdin Wärnberg" w:date="2019-11-11T11:52:00Z">
+        <w:r>
+          <w:rPr>
+            <w:lang w:val="en-US"/>
+          </w:rPr>
+          <w:t xml:space="preserve">We will therefore include at least 25 events and non-events per free </w:t>
+        </w:r>
+        <w:proofErr w:type="spellStart"/>
+        <w:r>
+          <w:rPr>
+            <w:lang w:val="en-US"/>
+          </w:rPr>
+          <w:t xml:space="preserve">parameter </w:t>
+        </w:r>
+        <w:proofErr w:type="spellEnd"/>
+        <w:r>
+          <w:rPr>
+            <w:lang w:val="en-US"/>
+          </w:rPr>
+          <w:t xml:space="preserve">in the training </w:t>
+        </w:r>
+        <w:proofErr w:type="gramStart"/>
+        <w:r>
+          <w:rPr>
+            <w:lang w:val="en-US"/>
+          </w:rPr>
+          <w:t>sample</w:t>
+        </w:r>
+      </w:ins>
+      <w:ins w:id="60" w:author="Martin Gerdin Wärnberg" w:date="2019-11-11T11:53:00Z">
+        <w:r>
+          <w:rPr>
+            <w:lang w:val="en-US"/>
+          </w:rPr>
+          <w:t>, and</w:t>
+        </w:r>
+        <w:proofErr w:type="gramEnd"/>
+        <w:r>
+          <w:rPr>
+            <w:lang w:val="en-US"/>
+          </w:rPr>
+          <w:t xml:space="preserve"> let the training sample constitute </w:t>
+        </w:r>
+      </w:ins>
+      <w:ins w:id="61" w:author="Martin Gerdin Wärnberg" w:date="2019-11-11T11:54:00Z">
+        <w:r>
+          <w:rPr>
+            <w:lang w:val="en-US"/>
+          </w:rPr>
+          <w:t>80% of the total sample. The remaining 20% of the cohort will be used as the test sample.</w:t>
+        </w:r>
+      </w:ins>
+      <w:del w:id="62" w:author="Martin Gerdin Wärnberg" w:date="2019-11-11T11:59:00Z">
+        <w:r>
+          <w:rPr>
+            <w:lang w:val="en-US"/>
+          </w:rPr>
+          <w:delText>Based on previous studies w</w:delText>
+        </w:r>
+        <w:r>
+          <w:rPr>
+            <w:lang w:val="en-US"/>
+          </w:rPr>
+          <w:delText xml:space="preserve">e will </w:delText>
+        </w:r>
+        <w:r>
+          <w:rPr>
+            <w:lang w:val="en-US"/>
+          </w:rPr>
+          <w:delText xml:space="preserve">use </w:delText>
+        </w:r>
+        <w:r>
+          <w:rPr>
+            <w:lang w:val="en-US"/>
+          </w:rPr>
+          <w:delText xml:space="preserve">10 events per parameter to </w:delText>
+        </w:r>
+        <w:r>
+          <w:rPr>
+            <w:lang w:val="en-US"/>
+          </w:rPr>
+          <w:delText xml:space="preserve">calculate the sample size. The event was defined as a participant who died within 30-days of admission. As we will use xxx parameters and the overall mortality in the TTRIS data set was xx%, the sample size required for developing the local model is xxx. The validation will require an additional xx participants. </w:delText>
+        </w:r>
+      </w:del>
+      <w:r>
+        <w:rPr>
+          <w:lang w:val="en-US"/>
+        </w:rPr>
+        <w:t xml:space="preserve"> </w:t>
       </w:r>
     </w:p>
     <w:p>
@@ -2514,18 +3161,57 @@
         <w:spacing w:after="0"/>
         <w:jc w:val="both"/>
         <w:rPr>
+          <w:ins w:id="63" w:author="Martin Gerdin Wärnberg" w:date="2019-11-11T12:03:00Z"/>
           <w:i/>
           <w:iCs/>
           <w:lang w:val="en-US"/>
         </w:rPr>
       </w:pPr>
+      <w:commentRangeStart w:id="64"/>
+      <w:ins w:id="65" w:author="Martin Gerdin Wärnberg" w:date="2019-11-11T12:03:00Z">
+        <w:r>
+          <w:rPr>
+            <w:i/>
+            <w:iCs/>
+            <w:lang w:val="en-US"/>
+          </w:rPr>
+          <w:t>Analyses and S</w:t>
+        </w:r>
+      </w:ins>
+      <w:del w:id="66" w:author="Martin Gerdin Wärnberg" w:date="2019-11-11T12:03:00Z">
+        <w:r>
+          <w:rPr>
+            <w:i/>
+            <w:iCs/>
+            <w:lang w:val="en-US"/>
+          </w:rPr>
+          <w:delText>S</w:delText>
+        </w:r>
+      </w:del>
       <w:r>
         <w:rPr>
           <w:i/>
           <w:iCs/>
           <w:lang w:val="en-US"/>
         </w:rPr>
-        <w:t xml:space="preserve">Statistical Methods </w:t>
+        <w:t>tatistical Methods</w:t>
+      </w:r>
+      <w:del w:id="67" w:author="Martin Gerdin Wärnberg" w:date="2019-11-11T12:14:00Z">
+        <w:r>
+          <w:rPr>
+            <w:i/>
+            <w:iCs/>
+            <w:lang w:val="en-US"/>
+          </w:rPr>
+          <w:delText xml:space="preserve"> </w:delText>
+        </w:r>
+      </w:del>
+      <w:commentRangeEnd w:id="64"/>
+      <w:r>
+        <w:rPr>
+          <w:rStyle w:val="CommentReference"/>
+        </w:rPr>
+        <w:commentReference w:id="64"/>
       </w:r>
     </w:p>
     <w:p>
@@ -2533,17 +3219,176 @@
         <w:spacing w:after="0"/>
         <w:jc w:val="both"/>
         <w:rPr>
+          <w:ins w:id="68" w:author="Martin Gerdin Wärnberg" w:date="2019-11-11T12:03:00Z"/>
+          <w:lang w:val="en-US"/>
+          <w:rPrChange w:id="69" w:author="Martin Gerdin Wärnberg" w:date="2019-11-11T12:03:00Z">
+            <w:rPr>
+              <w:ins w:id="70" w:author="Martin Gerdin Wärnberg" w:date="2019-11-11T12:03:00Z"/>
+              <w:i/>
+              <w:iCs/>
+              <w:lang w:val="en-US"/>
+            </w:rPr>
+          </w:rPrChange>
+        </w:rPr>
+      </w:pPr>
+      <w:ins w:id="71" w:author="Martin Gerdin Wärnberg" w:date="2019-11-11T12:03:00Z">
+        <w:r>
+          <w:rPr>
+            <w:lang w:val="en-US"/>
+          </w:rPr>
+          <w:t xml:space="preserve">The complete TTRIS cohort will be </w:t>
+        </w:r>
+      </w:ins>
+      <w:ins w:id="72" w:author="Martin Gerdin Wärnberg" w:date="2019-11-11T12:04:00Z">
+        <w:r>
+          <w:rPr>
+            <w:lang w:val="en-US"/>
+          </w:rPr>
+          <w:t xml:space="preserve">randomly </w:t>
+        </w:r>
+      </w:ins>
+      <w:ins w:id="73" w:author="Martin Gerdin Wärnberg" w:date="2019-11-11T12:03:00Z">
+        <w:r>
+          <w:rPr>
+            <w:lang w:val="en-US"/>
+          </w:rPr>
+          <w:t xml:space="preserve">split into </w:t>
+        </w:r>
+      </w:ins>
+      <w:ins w:id="74" w:author="Martin Gerdin Wärnberg" w:date="2019-11-11T12:04:00Z">
+        <w:r>
+          <w:rPr>
+            <w:lang w:val="en-US"/>
+          </w:rPr>
+          <w:t xml:space="preserve">a </w:t>
+        </w:r>
+      </w:ins>
+      <w:ins w:id="75" w:author="Martin Gerdin Wärnberg" w:date="2019-11-11T12:03:00Z">
+        <w:r>
+          <w:rPr>
+            <w:lang w:val="en-US"/>
+          </w:rPr>
+          <w:t xml:space="preserve">training and </w:t>
+        </w:r>
+      </w:ins>
+      <w:ins w:id="76" w:author="Martin Gerdin Wärnberg" w:date="2019-11-11T12:04:00Z">
+        <w:r>
+          <w:rPr>
+            <w:lang w:val="en-US"/>
+          </w:rPr>
+          <w:t xml:space="preserve">a test set, with 80% of the observations in the training set and 20% of the observations in the test set. We will use the training set to </w:t>
+        </w:r>
+      </w:ins>
+      <w:ins w:id="77" w:author="Martin Gerdin Wärnberg" w:date="2019-11-11T12:05:00Z">
+        <w:r>
+          <w:rPr>
+            <w:lang w:val="en-US"/>
+          </w:rPr>
+          <w:t xml:space="preserve">build the ensemble learner and to update TRISS. </w:t>
+        </w:r>
+      </w:ins>
+      <w:ins w:id="78" w:author="Martin Gerdin Wärnberg" w:date="2019-11-11T12:06:00Z">
+        <w:r>
+          <w:rPr>
+            <w:lang w:val="en-US"/>
+          </w:rPr>
+          <w:t>We will use the test set to estimate the performance of each of the ensemble learner, the original TRISS, and the updated TRISS. We will then</w:t>
+        </w:r>
+      </w:ins>
+      <w:ins w:id="79" w:author="Martin Gerdin Wärnberg" w:date="2019-11-11T12:07:00Z">
+        <w:r>
+          <w:rPr>
+            <w:lang w:val="en-US"/>
+          </w:rPr>
+          <w:t xml:space="preserve"> compare the performance of all models in a pair-wise fashion.</w:t>
+        </w:r>
+      </w:ins>
+      <w:ins w:id="80" w:author="Martin Gerdin Wärnberg" w:date="2019-11-11T12:08:00Z">
+        <w:r>
+          <w:rPr>
+            <w:lang w:val="en-US"/>
+          </w:rPr>
+          <w:t xml:space="preserve"> </w:t>
+        </w:r>
+      </w:ins>
+      <w:ins w:id="81" w:author="Martin Gerdin Wärnberg" w:date="2019-11-11T12:15:00Z">
+        <w:r>
+          <w:rPr>
+            <w:lang w:val="en-US"/>
+          </w:rPr>
+          <w:t xml:space="preserve">Performance </w:t>
+        </w:r>
+      </w:ins>
+      <w:ins w:id="82" w:author="Martin Gerdin Wärnberg" w:date="2019-11-11T12:16:00Z">
+        <w:r>
+          <w:rPr>
+            <w:lang w:val="en-US"/>
+          </w:rPr>
+          <w:t xml:space="preserve">and differences in performance </w:t>
+        </w:r>
+      </w:ins>
+      <w:ins w:id="83" w:author="Martin Gerdin Wärnberg" w:date="2019-11-11T12:15:00Z">
+        <w:r>
+          <w:rPr>
+            <w:lang w:val="en-US"/>
+          </w:rPr>
+          <w:t>will be estimated as median</w:t>
+        </w:r>
+      </w:ins>
+      <w:ins w:id="84" w:author="Martin Gerdin Wärnberg" w:date="2019-11-11T12:16:00Z">
+        <w:r>
+          <w:rPr>
+            <w:lang w:val="en-US"/>
+          </w:rPr>
+          <w:t>s</w:t>
+        </w:r>
+      </w:ins>
+      <w:ins w:id="85" w:author="Martin Gerdin Wärnberg" w:date="2019-11-11T12:15:00Z">
+        <w:r>
+          <w:rPr>
+            <w:lang w:val="en-US"/>
+          </w:rPr>
+          <w:t xml:space="preserve"> across </w:t>
+        </w:r>
+      </w:ins>
+      <w:ins w:id="86" w:author="Martin Gerdin Wärnberg" w:date="2019-11-11T12:16:00Z">
+        <w:r>
+          <w:rPr>
+            <w:lang w:val="en-US"/>
+          </w:rPr>
+          <w:t>imputations and 95% confidence intervals will be estimated using bootstrapping.</w:t>
+        </w:r>
+      </w:ins>
+      <w:bookmarkStart w:id="87" w:name="_GoBack"/>
+      <w:bookmarkEnd w:id="87"/>
+    </w:p>
+    <w:p>
+      <w:pPr>
+        <w:spacing w:after="0"/>
+        <w:jc w:val="both"/>
+        <w:rPr>
           <w:i/>
           <w:iCs/>
           <w:lang w:val="en-US"/>
         </w:rPr>
       </w:pPr>
-      <w:r>
+    </w:p>
+    <w:p>
+      <w:pPr>
+        <w:spacing w:after="0"/>
+        <w:jc w:val="both"/>
         <w:rPr>
           <w:i/>
           <w:iCs/>
           <w:lang w:val="en-US"/>
         </w:rPr>
+      </w:pPr>
+      <w:r>
+        <w:rPr>
+          <w:i/>
+          <w:iCs/>
+          <w:lang w:val="en-US"/>
+        </w:rPr>
         <w:t>Missing Data</w:t>
       </w:r>
     </w:p>
@@ -2555,6 +3400,7 @@
           <w:lang w:val="en-US"/>
         </w:rPr>
       </w:pPr>
+      <w:commentRangeStart w:id="88"/>
       <w:r>
         <w:rPr>
           <w:lang w:val="en-US"/>
@@ -2565,7 +3411,27 @@
         <w:rPr>
           <w:lang w:val="en-US"/>
         </w:rPr>
-        <w:t xml:space="preserve">, we will compare differences of means of continuous variables (students t-test) and if not normally distributed we will use non-parametric tests. We will perform X-square test to compare mortality between complete cases and those with missing -variables. Based on this we will </w:t>
+        <w:t>, we will compare differences of means of continuous variables (students t-test) and if not normally distributed we will use non-parametric tests. We will perform X-square test to compare mortality between complete cases and those with missing -variables</w:t>
+      </w:r>
+      <w:commentRangeEnd w:id="88"/>
+      <w:r>
+        <w:rPr>
+          <w:rStyle w:val="CommentReference"/>
+        </w:rPr>
+        <w:commentReference w:id="88"/>
+      </w:r>
+      <w:r>
+        <w:rPr>
+          <w:lang w:val="en-US"/>
+        </w:rPr>
+        <w:t xml:space="preserve">. </w:t>
+      </w:r>
+      <w:commentRangeStart w:id="89"/>
+      <w:r>
+        <w:rPr>
+          <w:lang w:val="en-US"/>
+        </w:rPr>
+        <w:t xml:space="preserve">Based on this we will </w:t>
       </w:r>
       <w:r>
         <w:rPr>
@@ -2583,7 +3449,20 @@
         <w:rPr>
           <w:lang w:val="en-US"/>
         </w:rPr>
-        <w:t xml:space="preserve">multiple imputation norms to handle the missing data </w:t>
+        <w:t>multiple imputation norms to handle the missing data</w:t>
+      </w:r>
+      <w:commentRangeEnd w:id="89"/>
+      <w:r>
+        <w:rPr>
+          <w:rStyle w:val="CommentReference"/>
+        </w:rPr>
+        <w:commentReference w:id="89"/>
+      </w:r>
+      <w:r>
+        <w:rPr>
+          <w:lang w:val="en-US"/>
+        </w:rPr>
+        <w:t xml:space="preserve"> </w:t>
       </w:r>
       <w:r>
         <w:rPr>
@@ -2661,6 +3540,7 @@
           <w:lang w:val="en-US"/>
         </w:rPr>
       </w:pPr>
+      <w:commentRangeStart w:id="90"/>
       <w:r>
         <w:rPr>
           <w:lang w:val="en-US"/>
@@ -2827,6 +3707,13 @@
           <w:lang w:val="en-US"/>
         </w:rPr>
         <w:t xml:space="preserve"> section. </w:t>
+      </w:r>
+      <w:commentRangeEnd w:id="90"/>
+      <w:r>
+        <w:rPr>
+          <w:rStyle w:val="CommentReference"/>
+        </w:rPr>
+        <w:commentReference w:id="90"/>
       </w:r>
     </w:p>
     <w:p>
@@ -3078,7 +3965,7 @@
           <w:sz w:val="20"/>
           <w:szCs w:val="24"/>
           <w:lang w:val="sv-SE"/>
-          <w:rPrChange w:id="2" w:author="Martin Gerdin Wärnberg" w:date="2019-10-30T00:23:00Z">
+          <w:rPrChange w:id="91" w:author="Martin Gerdin Wärnberg" w:date="2019-10-30T00:23:00Z">
             <w:rPr>
               <w:rFonts w:ascii="Calibri" w:hAnsi="Calibri" w:cs="Calibri"/>
               <w:noProof/>
@@ -3114,7 +4001,7 @@
           <w:sz w:val="20"/>
           <w:szCs w:val="24"/>
           <w:lang w:val="sv-SE"/>
-          <w:rPrChange w:id="3" w:author="Martin Gerdin Wärnberg" w:date="2019-10-30T00:23:00Z">
+          <w:rPrChange w:id="92" w:author="Martin Gerdin Wärnberg" w:date="2019-10-30T00:23:00Z">
             <w:rPr>
               <w:rFonts w:ascii="Calibri" w:hAnsi="Calibri" w:cs="Calibri"/>
               <w:noProof/>
@@ -3148,7 +4035,7 @@
           <w:sz w:val="20"/>
           <w:szCs w:val="24"/>
           <w:lang w:val="sv-SE"/>
-          <w:rPrChange w:id="4" w:author="Martin Gerdin Wärnberg" w:date="2019-10-30T00:23:00Z">
+          <w:rPrChange w:id="93" w:author="Martin Gerdin Wärnberg" w:date="2019-10-30T00:23:00Z">
             <w:rPr>
               <w:rFonts w:ascii="Calibri" w:hAnsi="Calibri" w:cs="Calibri"/>
               <w:noProof/>
@@ -3166,7 +4053,7 @@
           <w:sz w:val="20"/>
           <w:szCs w:val="24"/>
           <w:lang w:val="sv-SE"/>
-          <w:rPrChange w:id="5" w:author="Martin Gerdin Wärnberg" w:date="2019-10-30T00:23:00Z">
+          <w:rPrChange w:id="94" w:author="Martin Gerdin Wärnberg" w:date="2019-10-30T00:23:00Z">
             <w:rPr>
               <w:rFonts w:ascii="Calibri" w:hAnsi="Calibri" w:cs="Calibri"/>
               <w:noProof/>
@@ -3455,6 +4342,7 @@
           <w:sz w:val="20"/>
           <w:szCs w:val="24"/>
         </w:rPr>
+        <w:lastRenderedPageBreak/>
         <w:t xml:space="preserve">11. </w:t>
       </w:r>
       <w:r>
@@ -3500,17 +4388,7 @@
           <w:szCs w:val="24"/>
         </w:rPr>
         <w:tab/>
-        <w:t>Rehn M, Perel P, Blackhall K, Lossius HM. Prognostic models for the early care of trauma patients: a systematic review. Scand J Trauma Resusc Emerg Med [Internet]. 2011;19(17):17. Available from: http://easyaccess.lib.cuhk.edu.hk/login?url=http://ovidsp.ovid.com/ovidweb.cgi?T=JS&amp;CSC=Y&amp;NEWS=N&amp;PAGE=fulltext&amp;D=emed10&amp;AN=21418599%5Cnhttp://findit.lib.cuhk.edu.hk/852cuhk/?sid=OVID:e</w:t>
-      </w:r>
-      <w:r>
-        <w:rPr>
-          <w:rFonts w:ascii="Calibri" w:hAnsi="Calibri" w:cs="Calibri"/>
-          <w:noProof/>
-          <w:sz w:val="20"/>
-          <w:szCs w:val="24"/>
-        </w:rPr>
-        <w:lastRenderedPageBreak/>
-        <w:t>mbase&amp;id=pmid:21418599&amp;id=doi:10.1186/1757-7241-19-17&amp;issn=1757-7241&amp;is</w:t>
+        <w:t>Rehn M, Perel P, Blackhall K, Lossius HM. Prognostic models for the early care of trauma patients: a systematic review. Scand J Trauma Resusc Emerg Med [Internet]. 2011;19(17):17. Available from: http://easyaccess.lib.cuhk.edu.hk/login?url=http://ovidsp.ovid.com/ovidweb.cgi?T=JS&amp;CSC=Y&amp;NEWS=N&amp;PAGE=fulltext&amp;D=emed10&amp;AN=21418599%5Cnhttp://findit.lib.cuhk.edu.hk/852cuhk/?sid=OVID:embase&amp;id=pmid:21418599&amp;id=doi:10.1186/1757-7241-19-17&amp;issn=1757-7241&amp;is</w:t>
       </w:r>
     </w:p>
     <w:p>
@@ -4200,6 +5078,7 @@
           <w:sz w:val="20"/>
           <w:szCs w:val="24"/>
         </w:rPr>
+        <w:lastRenderedPageBreak/>
         <w:t xml:space="preserve">32. </w:t>
       </w:r>
       <w:r>
@@ -4280,17 +5159,7 @@
           <w:szCs w:val="24"/>
         </w:rPr>
         <w:tab/>
-        <w:t xml:space="preserve">Ringdal KG, Coats TJ, Lefering R, Bartolomeo S Di, Steen PA, Røise O, et al. The Utstein template for uniform reporting of data following major trauma: A joint revision by SCANTEM, TARN, DGU-TR and RITG. Scand J Trauma Resusc Emerg Med [Internet]. 2008;16(167):1–19. Available from: </w:t>
-      </w:r>
-      <w:r>
-        <w:rPr>
-          <w:rFonts w:ascii="Calibri" w:hAnsi="Calibri" w:cs="Calibri"/>
-          <w:noProof/>
-          <w:sz w:val="20"/>
-          <w:szCs w:val="24"/>
-        </w:rPr>
-        <w:lastRenderedPageBreak/>
-        <w:t>http://www.sjtrem.com/content/16/1/7</w:t>
+        <w:t>Ringdal KG, Coats TJ, Lefering R, Bartolomeo S Di, Steen PA, Røise O, et al. The Utstein template for uniform reporting of data following major trauma: A joint revision by SCANTEM, TARN, DGU-TR and RITG. Scand J Trauma Resusc Emerg Med [Internet]. 2008;16(167):1–19. Available from: http://www.sjtrem.com/content/16/1/7</w:t>
       </w:r>
     </w:p>
     <w:p>
@@ -4955,7 +5824,17 @@
           <w:szCs w:val="24"/>
         </w:rPr>
         <w:tab/>
-        <w:t xml:space="preserve">Meredith JW, Evans G, Kilgo PD, Mackenzie E, Osler T, Mcgwin G, et al. A Comparison of the Abilities of Nine Scoring Algorithms in Predicting Mortality. J Trauma Inj Infect Crit Care. 1996;53(4):621–9. </w:t>
+        <w:t xml:space="preserve">Meredith JW, Evans G, Kilgo PD, Mackenzie E, Osler T, Mcgwin G, et al. A Comparison of the Abilities of </w:t>
+      </w:r>
+      <w:r>
+        <w:rPr>
+          <w:rFonts w:ascii="Calibri" w:hAnsi="Calibri" w:cs="Calibri"/>
+          <w:noProof/>
+          <w:sz w:val="20"/>
+          <w:szCs w:val="24"/>
+        </w:rPr>
+        <w:lastRenderedPageBreak/>
+        <w:t xml:space="preserve">Nine Scoring Algorithms in Predicting Mortality. J Trauma Inj Infect Crit Care. 1996;53(4):621–9. </w:t>
       </w:r>
     </w:p>
     <w:p>
@@ -5044,7 +5923,6 @@
           <w:szCs w:val="20"/>
           <w:lang w:val="en-US"/>
         </w:rPr>
-        <w:lastRenderedPageBreak/>
         <w:fldChar w:fldCharType="end"/>
       </w:r>
     </w:p>
@@ -5060,6 +5938,22 @@
 
 <file path=word/comments.xml><?xml version="1.0" encoding="utf-8"?>
 <w:comments xmlns:wpc="http://schemas.microsoft.com/office/word/2010/wordprocessingCanvas" xmlns:cx="http://schemas.microsoft.com/office/drawing/2014/chartex" xmlns:cx1="http://schemas.microsoft.com/office/drawing/2015/9/8/chartex" xmlns:cx2="http://schemas.microsoft.com/office/drawing/2015/10/21/chartex" xmlns:cx3="http://schemas.microsoft.com/office/drawing/2016/5/9/chartex" xmlns:cx4="http://schemas.microsoft.com/office/drawing/2016/5/10/chartex" xmlns:cx5="http://schemas.microsoft.com/office/drawing/2016/5/11/chartex" xmlns:cx6="http://schemas.microsoft.com/office/drawing/2016/5/12/chartex" xmlns:cx7="http://schemas.microsoft.com/office/drawing/2016/5/13/chartex" xmlns:cx8="http://schemas.microsoft.com/office/drawing/2016/5/14/chartex" xmlns:mc="http://schemas.openxmlformats.org/markup-compatibility/2006" xmlns:aink="http://schemas.microsoft.com/office/drawing/2016/ink" xmlns:am3d="http://schemas.microsoft.com/office/drawing/2017/model3d" xmlns:o="urn:schemas-microsoft-com:office:office" xmlns:r="http://schemas.openxmlformats.org/officeDocument/2006/relationships" xmlns:m="http://schemas.openxmlformats.org/officeDocument/2006/math" xmlns:v="urn:schemas-microsoft-com:vml" xmlns:wp14="http://schemas.microsoft.com/office/word/2010/wordprocessingDrawing" xmlns:wp="http://schemas.openxmlformats.org/drawingml/2006/wordprocessingDrawing" xmlns:w10="urn:schemas-microsoft-com:office:word" xmlns:w="http://schemas.openxmlformats.org/wordprocessingml/2006/main" xmlns:w14="http://schemas.microsoft.com/office/word/2010/wordml" xmlns:w15="http://schemas.microsoft.com/office/word/2012/wordml" xmlns:w16cid="http://schemas.microsoft.com/office/word/2016/wordml/cid" xmlns:w16se="http://schemas.microsoft.com/office/word/2015/wordml/symex" xmlns:wpg="http://schemas.microsoft.com/office/word/2010/wordprocessingGroup" xmlns:wpi="http://schemas.microsoft.com/office/word/2010/wordprocessingInk" xmlns:wne="http://schemas.microsoft.com/office/word/2006/wordml" xmlns:wps="http://schemas.microsoft.com/office/word/2010/wordprocessingShape" mc:Ignorable="w14 w15 w16se w16cid wp14">
+  <w:comment w:id="1" w:author="Martin Gerdin Wärnberg" w:date="2019-11-11T11:26:00Z" w:initials="MGW">
+    <w:p>
+      <w:pPr>
+        <w:pStyle w:val="CommentText"/>
+      </w:pPr>
+      <w:r>
+        <w:rPr>
+          <w:rStyle w:val="CommentReference"/>
+        </w:rPr>
+        <w:annotationRef/>
+      </w:r>
+      <w:r>
+        <w:t xml:space="preserve">I suggest we stick to “prediction models”. Prediction models can then be either prognostic or diagnostic, but in this case I think just prediction models will do. </w:t>
+      </w:r>
+    </w:p>
+  </w:comment>
   <w:comment w:id="0" w:author="Martin Gerdin Wärnberg" w:date="2019-10-30T00:23:00Z" w:initials="MGW">
     <w:p>
       <w:pPr>
@@ -5078,6 +5972,557 @@
       <w:proofErr w:type="spellEnd"/>
       <w:r>
         <w:t xml:space="preserve"> this flows, you kind of lost me at Standardized quantification of variables. What variables? Try to rephrase this. Also, you probably want to clarify what “the crucial role” is.</w:t>
+      </w:r>
+    </w:p>
+  </w:comment>
+  <w:comment w:id="2" w:author="Martin Gerdin Wärnberg" w:date="2019-11-11T11:27:00Z" w:initials="MGW">
+    <w:p>
+      <w:pPr>
+        <w:pStyle w:val="CommentText"/>
+      </w:pPr>
+      <w:r>
+        <w:rPr>
+          <w:rStyle w:val="CommentReference"/>
+        </w:rPr>
+        <w:annotationRef/>
+      </w:r>
+      <w:r>
+        <w:t xml:space="preserve">See my previous comment. </w:t>
+      </w:r>
+    </w:p>
+  </w:comment>
+  <w:comment w:id="3" w:author="Martin Gerdin Wärnberg" w:date="2019-11-11T11:30:00Z" w:initials="MGW">
+    <w:p>
+      <w:pPr>
+        <w:pStyle w:val="CommentText"/>
+      </w:pPr>
+      <w:r>
+        <w:rPr>
+          <w:rStyle w:val="CommentReference"/>
+        </w:rPr>
+        <w:annotationRef/>
+      </w:r>
+      <w:r>
+        <w:t>Trauma severity?</w:t>
+      </w:r>
+    </w:p>
+  </w:comment>
+  <w:comment w:id="4" w:author="Martin Gerdin Wärnberg" w:date="2019-11-11T11:31:00Z" w:initials="MGW">
+    <w:p>
+      <w:pPr>
+        <w:pStyle w:val="CommentText"/>
+      </w:pPr>
+      <w:r>
+        <w:rPr>
+          <w:rStyle w:val="CommentReference"/>
+        </w:rPr>
+        <w:annotationRef/>
+      </w:r>
+      <w:r>
+        <w:t xml:space="preserve">Suggest you break this sentence into two, as you’re saying two different things. First you want to say that there are several models that try to quantify trauma severity. Then you want to say that these are often built to predict mortality based on different variables. </w:t>
+      </w:r>
+    </w:p>
+  </w:comment>
+  <w:comment w:id="10" w:author="Martin Gerdin Wärnberg" w:date="2019-11-11T11:32:00Z" w:initials="MGW">
+    <w:p>
+      <w:pPr>
+        <w:pStyle w:val="CommentText"/>
+      </w:pPr>
+      <w:r>
+        <w:rPr>
+          <w:rStyle w:val="CommentReference"/>
+        </w:rPr>
+        <w:annotationRef/>
+      </w:r>
+      <w:r>
+        <w:t>Same as prediction model?</w:t>
+      </w:r>
+    </w:p>
+  </w:comment>
+  <w:comment w:id="15" w:author="Martin Gerdin Wärnberg" w:date="2019-11-11T11:33:00Z" w:initials="MGW">
+    <w:p>
+      <w:pPr>
+        <w:pStyle w:val="CommentText"/>
+      </w:pPr>
+      <w:r>
+        <w:rPr>
+          <w:rStyle w:val="CommentReference"/>
+        </w:rPr>
+        <w:annotationRef/>
+      </w:r>
+      <w:r>
+        <w:t xml:space="preserve">Or perhaps mortality? Try to use the same words consistently when referring to the same concept. </w:t>
+      </w:r>
+    </w:p>
+  </w:comment>
+  <w:comment w:id="16" w:author="Martin Gerdin Wärnberg" w:date="2019-11-11T11:34:00Z" w:initials="MGW">
+    <w:p>
+      <w:pPr>
+        <w:pStyle w:val="CommentText"/>
+      </w:pPr>
+      <w:r>
+        <w:rPr>
+          <w:rStyle w:val="CommentReference"/>
+        </w:rPr>
+        <w:annotationRef/>
+      </w:r>
+      <w:r>
+        <w:t xml:space="preserve">Please also read and cite Liu NT, Salinas J. Machine Learning for Predicting Outcomes in Trauma. </w:t>
+      </w:r>
+      <w:proofErr w:type="spellStart"/>
+      <w:r>
+        <w:rPr>
+          <w:lang w:val="sv-SE"/>
+        </w:rPr>
+        <w:t>Shock</w:t>
+      </w:r>
+      <w:proofErr w:type="spellEnd"/>
+      <w:r>
+        <w:rPr>
+          <w:lang w:val="sv-SE"/>
+        </w:rPr>
+        <w:t>. 2017;48(5):504–10</w:t>
+      </w:r>
+      <w:r>
+        <w:rPr>
+          <w:lang w:val="sv-SE"/>
+        </w:rPr>
+        <w:t xml:space="preserve"> and </w:t>
+      </w:r>
+      <w:r>
+        <w:rPr>
+          <w:lang w:val="sv-SE"/>
+        </w:rPr>
+        <w:t xml:space="preserve">de Munter L, </w:t>
+      </w:r>
+      <w:proofErr w:type="spellStart"/>
+      <w:r>
+        <w:rPr>
+          <w:lang w:val="sv-SE"/>
+        </w:rPr>
+        <w:t>Polinder</w:t>
+      </w:r>
+      <w:proofErr w:type="spellEnd"/>
+      <w:r>
+        <w:rPr>
+          <w:lang w:val="sv-SE"/>
+        </w:rPr>
+        <w:t xml:space="preserve"> S, </w:t>
+      </w:r>
+      <w:proofErr w:type="spellStart"/>
+      <w:r>
+        <w:rPr>
+          <w:lang w:val="sv-SE"/>
+        </w:rPr>
+        <w:t>Lansink</w:t>
+      </w:r>
+      <w:proofErr w:type="spellEnd"/>
+      <w:r>
+        <w:rPr>
+          <w:lang w:val="sv-SE"/>
+        </w:rPr>
+        <w:t xml:space="preserve"> KWW, </w:t>
+      </w:r>
+      <w:proofErr w:type="spellStart"/>
+      <w:r>
+        <w:rPr>
+          <w:lang w:val="sv-SE"/>
+        </w:rPr>
+        <w:t>Cnossen</w:t>
+      </w:r>
+      <w:proofErr w:type="spellEnd"/>
+      <w:r>
+        <w:rPr>
+          <w:lang w:val="sv-SE"/>
+        </w:rPr>
+        <w:t xml:space="preserve"> MC, </w:t>
+      </w:r>
+      <w:proofErr w:type="spellStart"/>
+      <w:r>
+        <w:rPr>
+          <w:lang w:val="sv-SE"/>
+        </w:rPr>
+        <w:t>Steyerberg</w:t>
+      </w:r>
+      <w:proofErr w:type="spellEnd"/>
+      <w:r>
+        <w:rPr>
+          <w:lang w:val="sv-SE"/>
+        </w:rPr>
+        <w:t xml:space="preserve"> EW, de </w:t>
+      </w:r>
+      <w:proofErr w:type="spellStart"/>
+      <w:r>
+        <w:rPr>
+          <w:lang w:val="sv-SE"/>
+        </w:rPr>
+        <w:t>Jongh</w:t>
+      </w:r>
+      <w:proofErr w:type="spellEnd"/>
+      <w:r>
+        <w:rPr>
+          <w:lang w:val="sv-SE"/>
+        </w:rPr>
+        <w:t xml:space="preserve"> MAC. </w:t>
+      </w:r>
+      <w:r>
+        <w:t>Mortality prediction models in the general trauma population: A systematic review. Injury. 2017;48(2):221–9.</w:t>
+      </w:r>
+    </w:p>
+  </w:comment>
+  <w:comment w:id="18" w:author="Martin Gerdin Wärnberg" w:date="2019-11-11T11:47:00Z" w:initials="MGW">
+    <w:p>
+      <w:pPr>
+        <w:pStyle w:val="CommentText"/>
+      </w:pPr>
+      <w:r>
+        <w:rPr>
+          <w:rStyle w:val="CommentReference"/>
+        </w:rPr>
+        <w:annotationRef/>
+      </w:r>
+      <w:r>
+        <w:t xml:space="preserve">You need to introduce the concept of the ensemble learner, and why such a model may do better than the current models. </w:t>
+      </w:r>
+      <w:r>
+        <w:t>See</w:t>
+      </w:r>
+    </w:p>
+    <w:p>
+      <w:pPr>
+        <w:pStyle w:val="CommentText"/>
+        <w:numPr>
+          <w:ilvl w:val="0"/>
+          <w:numId w:val="1"/>
+        </w:numPr>
+      </w:pPr>
+      <w:r>
+        <w:t xml:space="preserve">Christie SA, Hubbard AE, </w:t>
+      </w:r>
+      <w:proofErr w:type="spellStart"/>
+      <w:r>
+        <w:t>Callcut</w:t>
+      </w:r>
+      <w:proofErr w:type="spellEnd"/>
+      <w:r>
+        <w:t xml:space="preserve"> RA, Hameed M, </w:t>
+      </w:r>
+      <w:proofErr w:type="spellStart"/>
+      <w:r>
+        <w:t>Dissak-Delon</w:t>
+      </w:r>
+      <w:proofErr w:type="spellEnd"/>
+      <w:r>
+        <w:t xml:space="preserve"> FN, </w:t>
+      </w:r>
+      <w:proofErr w:type="spellStart"/>
+      <w:r>
+        <w:t>Mekolo</w:t>
+      </w:r>
+      <w:proofErr w:type="spellEnd"/>
+      <w:r>
+        <w:t xml:space="preserve"> D, et al. Machine learning without borders? An adaptable tool to optimize mortality prediction in diverse clinical settings. J Trauma Acute Care Surg. 2018 Nov;85(5):921–7. </w:t>
+      </w:r>
+    </w:p>
+    <w:p>
+      <w:pPr>
+        <w:pStyle w:val="CommentText"/>
+        <w:numPr>
+          <w:ilvl w:val="0"/>
+          <w:numId w:val="1"/>
+        </w:numPr>
+      </w:pPr>
+      <w:r>
+        <w:t xml:space="preserve"> Hubbard A, Munoz ID, Decker A, Holcomb JB, Schreiber MA, Bulger EM, et al. Time-dependent prediction and evaluation of variable importance using </w:t>
+      </w:r>
+      <w:proofErr w:type="spellStart"/>
+      <w:r>
+        <w:t>superlearning</w:t>
+      </w:r>
+      <w:proofErr w:type="spellEnd"/>
+      <w:r>
+        <w:t xml:space="preserve"> in high-dimensional clinical data. J Trauma Acute Care Surg. 2013;75(1 </w:t>
+      </w:r>
+      <w:proofErr w:type="spellStart"/>
+      <w:r>
+        <w:t>Suppl</w:t>
+      </w:r>
+      <w:proofErr w:type="spellEnd"/>
+      <w:r>
+        <w:t xml:space="preserve"> 1):S53-60. </w:t>
+      </w:r>
+    </w:p>
+    <w:p>
+      <w:pPr>
+        <w:pStyle w:val="CommentText"/>
+        <w:numPr>
+          <w:ilvl w:val="0"/>
+          <w:numId w:val="1"/>
+        </w:numPr>
+      </w:pPr>
+      <w:proofErr w:type="spellStart"/>
+      <w:r>
+        <w:t>Pirracchio</w:t>
+      </w:r>
+      <w:proofErr w:type="spellEnd"/>
+      <w:r>
+        <w:t xml:space="preserve"> R, Petersen ML, </w:t>
+      </w:r>
+      <w:proofErr w:type="spellStart"/>
+      <w:r>
+        <w:t>Carone</w:t>
+      </w:r>
+      <w:proofErr w:type="spellEnd"/>
+      <w:r>
+        <w:t xml:space="preserve"> M, </w:t>
+      </w:r>
+      <w:proofErr w:type="spellStart"/>
+      <w:r>
+        <w:t>Rigon</w:t>
+      </w:r>
+      <w:proofErr w:type="spellEnd"/>
+      <w:r>
+        <w:t xml:space="preserve"> MR, </w:t>
+      </w:r>
+      <w:proofErr w:type="spellStart"/>
+      <w:r>
+        <w:t>Chevret S,</w:t>
+      </w:r>
+      <w:proofErr w:type="spellEnd"/>
+      <w:r>
+        <w:t xml:space="preserve"> van der </w:t>
+      </w:r>
+      <w:proofErr w:type="spellStart"/>
+      <w:r>
+        <w:t>Laan</w:t>
+      </w:r>
+      <w:proofErr w:type="spellEnd"/>
+      <w:r>
+        <w:t xml:space="preserve"> MJ. Mortality prediction in intensive care units with the Super ICU Learner Algorithm (SICULA): A population-based study. Lancet Respir Med. 2015;3(1).</w:t>
+      </w:r>
+    </w:p>
+    <w:p>
+      <w:pPr>
+        <w:pStyle w:val="CommentText"/>
+      </w:pPr>
+      <w:r>
+        <w:t>For some good discussions.</w:t>
+      </w:r>
+    </w:p>
+  </w:comment>
+  <w:comment w:id="21" w:author="Martin Gerdin Wärnberg" w:date="2019-11-11T11:36:00Z" w:initials="MGW">
+    <w:p>
+      <w:pPr>
+        <w:pStyle w:val="CommentText"/>
+      </w:pPr>
+      <w:r>
+        <w:rPr>
+          <w:rStyle w:val="CommentReference"/>
+        </w:rPr>
+        <w:annotationRef/>
+      </w:r>
+      <w:r>
+        <w:t>Why not TRIPOD?</w:t>
+      </w:r>
+    </w:p>
+  </w:comment>
+  <w:comment w:id="22" w:author="Martin Gerdin Wärnberg" w:date="2019-11-11T11:43:00Z" w:initials="MGW">
+    <w:p>
+      <w:pPr>
+        <w:pStyle w:val="CommentText"/>
+      </w:pPr>
+      <w:r>
+        <w:rPr>
+          <w:rStyle w:val="CommentReference"/>
+        </w:rPr>
+        <w:annotationRef/>
+      </w:r>
+      <w:r>
+        <w:t>This can come under Funding rather than here.</w:t>
+      </w:r>
+    </w:p>
+  </w:comment>
+  <w:comment w:id="43" w:author="Martin Gerdin Wärnberg" w:date="2019-11-11T11:41:00Z" w:initials="MGW">
+    <w:p>
+      <w:pPr>
+        <w:pStyle w:val="CommentText"/>
+      </w:pPr>
+      <w:r>
+        <w:rPr>
+          <w:rStyle w:val="CommentReference"/>
+        </w:rPr>
+        <w:annotationRef/>
+      </w:r>
+      <w:r>
+        <w:t>I suggest you discuss this during the weekend. TRISS includes, as you write, RTS, age and type of injury. What other variables do people think are important, in the TTRIS setting?</w:t>
+      </w:r>
+    </w:p>
+  </w:comment>
+  <w:comment w:id="52" w:author="Martin Gerdin Wärnberg" w:date="2019-11-11T11:45:00Z" w:initials="MGW">
+    <w:p>
+      <w:pPr>
+        <w:pStyle w:val="CommentText"/>
+      </w:pPr>
+      <w:r>
+        <w:rPr>
+          <w:rStyle w:val="CommentReference"/>
+        </w:rPr>
+        <w:annotationRef/>
+      </w:r>
+      <w:r>
+        <w:t>Add citation.</w:t>
+      </w:r>
+    </w:p>
+  </w:comment>
+  <w:comment w:id="54" w:author="Martin Gerdin Wärnberg" w:date="2019-11-11T11:46:00Z" w:initials="MGW">
+    <w:p>
+      <w:pPr>
+        <w:pStyle w:val="CommentText"/>
+      </w:pPr>
+      <w:r>
+        <w:rPr>
+          <w:rStyle w:val="CommentReference"/>
+        </w:rPr>
+        <w:annotationRef/>
+      </w:r>
+      <w:r>
+        <w:t xml:space="preserve">Courvoisier DS, </w:t>
+      </w:r>
+      <w:proofErr w:type="spellStart"/>
+      <w:r>
+        <w:t>Combescure</w:t>
+      </w:r>
+      <w:proofErr w:type="spellEnd"/>
+      <w:r>
+        <w:t xml:space="preserve"> C, </w:t>
+      </w:r>
+      <w:proofErr w:type="spellStart"/>
+      <w:r>
+        <w:t>Agoritsas T, Gayet-Ageron</w:t>
+      </w:r>
+      <w:proofErr w:type="spellEnd"/>
+      <w:r>
+        <w:t xml:space="preserve"> A, </w:t>
+      </w:r>
+      <w:proofErr w:type="spellStart"/>
+      <w:r>
+        <w:t>Perneger</w:t>
+      </w:r>
+      <w:proofErr w:type="spellEnd"/>
+      <w:r>
+        <w:t xml:space="preserve"> T V. Performance of logistic regression </w:t>
+      </w:r>
+      <w:proofErr w:type="spellStart"/>
+      <w:r>
+        <w:t>modeling</w:t>
+      </w:r>
+      <w:proofErr w:type="spellEnd"/>
+      <w:r>
+        <w:t xml:space="preserve">: Beyond the number of events per variable, the role of data structure. J Clin </w:t>
+      </w:r>
+      <w:proofErr w:type="spellStart"/>
+      <w:r>
+        <w:t>Epidemiol</w:t>
+      </w:r>
+      <w:proofErr w:type="spellEnd"/>
+      <w:r>
+        <w:t>. 2011;64(9):993–1000.</w:t>
+      </w:r>
+    </w:p>
+  </w:comment>
+  <w:comment w:id="57" w:author="Martin Gerdin Wärnberg" w:date="2019-11-11T11:51:00Z" w:initials="MGW">
+    <w:p>
+      <w:pPr>
+        <w:pStyle w:val="CommentText"/>
+      </w:pPr>
+      <w:r>
+        <w:rPr>
+          <w:rStyle w:val="CommentReference"/>
+        </w:rPr>
+        <w:annotationRef/>
+      </w:r>
+      <w:r>
+        <w:t xml:space="preserve">van der Ploeg T, Austin PC, </w:t>
+      </w:r>
+      <w:proofErr w:type="spellStart"/>
+      <w:r>
+        <w:t>Steyerberg</w:t>
+      </w:r>
+      <w:proofErr w:type="spellEnd"/>
+      <w:r>
+        <w:t xml:space="preserve"> EW. Modern modelling techniques are data hungry: a simulation study for predicting dichotomous endpoints. BMC Med Res </w:t>
+      </w:r>
+      <w:proofErr w:type="spellStart"/>
+      <w:r>
+        <w:t>Methodol</w:t>
+      </w:r>
+      <w:proofErr w:type="spellEnd"/>
+      <w:r>
+        <w:t>. 2014;14:137.</w:t>
+      </w:r>
+    </w:p>
+  </w:comment>
+  <w:comment w:id="64" w:author="Martin Gerdin Wärnberg" w:date="2019-11-11T12:14:00Z" w:initials="MGW">
+    <w:p>
+      <w:pPr>
+        <w:pStyle w:val="CommentText"/>
+      </w:pPr>
+      <w:r>
+        <w:rPr>
+          <w:rStyle w:val="CommentReference"/>
+        </w:rPr>
+        <w:annotationRef/>
+      </w:r>
+      <w:r>
+        <w:t>Add what techniques to include in the ensemble learner and why.</w:t>
+      </w:r>
+    </w:p>
+  </w:comment>
+  <w:comment w:id="88" w:author="Martin Gerdin Wärnberg" w:date="2019-11-11T12:01:00Z" w:initials="MGW">
+    <w:p>
+      <w:pPr>
+        <w:pStyle w:val="CommentText"/>
+      </w:pPr>
+      <w:r>
+        <w:rPr>
+          <w:rStyle w:val="CommentReference"/>
+        </w:rPr>
+        <w:annotationRef/>
+      </w:r>
+      <w:r>
+        <w:t>Not sure about this?</w:t>
+      </w:r>
+    </w:p>
+  </w:comment>
+  <w:comment w:id="89" w:author="Martin Gerdin Wärnberg" w:date="2019-11-11T12:01:00Z" w:initials="MGW">
+    <w:p>
+      <w:pPr>
+        <w:pStyle w:val="CommentText"/>
+      </w:pPr>
+      <w:r>
+        <w:rPr>
+          <w:rStyle w:val="CommentReference"/>
+        </w:rPr>
+        <w:annotationRef/>
+      </w:r>
+      <w:r>
+        <w:t>Suggest that you rephrase to “We will use multiple imputation using chained equations to handle missing data”.</w:t>
+      </w:r>
+    </w:p>
+  </w:comment>
+  <w:comment w:id="90" w:author="Martin Gerdin Wärnberg" w:date="2019-11-11T12:14:00Z" w:initials="MGW">
+    <w:p>
+      <w:pPr>
+        <w:pStyle w:val="CommentText"/>
+      </w:pPr>
+      <w:r>
+        <w:rPr>
+          <w:rStyle w:val="CommentReference"/>
+        </w:rPr>
+        <w:annotationRef/>
+      </w:r>
+      <w:r>
+        <w:t>Merge with above.</w:t>
       </w:r>
     </w:p>
   </w:comment>
@@ -5086,14 +6531,147 @@
 
 <file path=word/commentsExtended.xml><?xml version="1.0" encoding="utf-8"?>
 <w15:commentsEx xmlns:wpc="http://schemas.microsoft.com/office/word/2010/wordprocessingCanvas" xmlns:cx="http://schemas.microsoft.com/office/drawing/2014/chartex" xmlns:cx1="http://schemas.microsoft.com/office/drawing/2015/9/8/chartex" xmlns:cx2="http://schemas.microsoft.com/office/drawing/2015/10/21/chartex" xmlns:cx3="http://schemas.microsoft.com/office/drawing/2016/5/9/chartex" xmlns:cx4="http://schemas.microsoft.com/office/drawing/2016/5/10/chartex" xmlns:cx5="http://schemas.microsoft.com/office/drawing/2016/5/11/chartex" xmlns:cx6="http://schemas.microsoft.com/office/drawing/2016/5/12/chartex" xmlns:cx7="http://schemas.microsoft.com/office/drawing/2016/5/13/chartex" xmlns:cx8="http://schemas.microsoft.com/office/drawing/2016/5/14/chartex" xmlns:mc="http://schemas.openxmlformats.org/markup-compatibility/2006" xmlns:aink="http://schemas.microsoft.com/office/drawing/2016/ink" xmlns:am3d="http://schemas.microsoft.com/office/drawing/2017/model3d" xmlns:o="urn:schemas-microsoft-com:office:office" xmlns:r="http://schemas.openxmlformats.org/officeDocument/2006/relationships" xmlns:m="http://schemas.openxmlformats.org/officeDocument/2006/math" xmlns:v="urn:schemas-microsoft-com:vml" xmlns:wp14="http://schemas.microsoft.com/office/word/2010/wordprocessingDrawing" xmlns:wp="http://schemas.openxmlformats.org/drawingml/2006/wordprocessingDrawing" xmlns:w10="urn:schemas-microsoft-com:office:word" xmlns:w="http://schemas.openxmlformats.org/wordprocessingml/2006/main" xmlns:w14="http://schemas.microsoft.com/office/word/2010/wordml" xmlns:w15="http://schemas.microsoft.com/office/word/2012/wordml" xmlns:w16cid="http://schemas.microsoft.com/office/word/2016/wordml/cid" xmlns:w16se="http://schemas.microsoft.com/office/word/2015/wordml/symex" xmlns:wpg="http://schemas.microsoft.com/office/word/2010/wordprocessingGroup" xmlns:wpi="http://schemas.microsoft.com/office/word/2010/wordprocessingInk" xmlns:wne="http://schemas.microsoft.com/office/word/2006/wordml" xmlns:wps="http://schemas.microsoft.com/office/word/2010/wordprocessingShape" mc:Ignorable="w14 w15 w16se w16cid wp14">
+  <w15:commentEx w15:paraId="7445245C" w15:done="0"/>
   <w15:commentEx w15:paraId="5E48603B" w15:done="0"/>
+  <w15:commentEx w15:paraId="708EF32F" w15:done="0"/>
+  <w15:commentEx w15:paraId="055CFF6A" w15:done="0"/>
+  <w15:commentEx w15:paraId="7D41E43D" w15:done="0"/>
+  <w15:commentEx w15:paraId="231F9031" w15:done="0"/>
+  <w15:commentEx w15:paraId="1C9D00C7" w15:done="0"/>
+  <w15:commentEx w15:paraId="59AFFE25" w15:done="0"/>
+  <w15:commentEx w15:paraId="66BA4937" w15:done="0"/>
+  <w15:commentEx w15:paraId="23295F2D" w15:done="0"/>
+  <w15:commentEx w15:paraId="6D8B9A79" w15:done="0"/>
+  <w15:commentEx w15:paraId="622B5265" w15:done="0"/>
+  <w15:commentEx w15:paraId="16B784C7" w15:done="0"/>
+  <w15:commentEx w15:paraId="41463BD4" w15:done="0"/>
+  <w15:commentEx w15:paraId="14C61294" w15:done="0"/>
+  <w15:commentEx w15:paraId="4C998A46" w15:done="0"/>
+  <w15:commentEx w15:paraId="295C0950" w15:done="0"/>
+  <w15:commentEx w15:paraId="0C59AAAE" w15:done="0"/>
+  <w15:commentEx w15:paraId="67024981" w15:done="0"/>
 </w15:commentsEx>
 </file>
 
 <file path=word/commentsIds.xml><?xml version="1.0" encoding="utf-8"?>
 <w16cid:commentsIds xmlns:wpc="http://schemas.microsoft.com/office/word/2010/wordprocessingCanvas" xmlns:cx="http://schemas.microsoft.com/office/drawing/2014/chartex" xmlns:cx1="http://schemas.microsoft.com/office/drawing/2015/9/8/chartex" xmlns:cx2="http://schemas.microsoft.com/office/drawing/2015/10/21/chartex" xmlns:cx3="http://schemas.microsoft.com/office/drawing/2016/5/9/chartex" xmlns:cx4="http://schemas.microsoft.com/office/drawing/2016/5/10/chartex" xmlns:cx5="http://schemas.microsoft.com/office/drawing/2016/5/11/chartex" xmlns:cx6="http://schemas.microsoft.com/office/drawing/2016/5/12/chartex" xmlns:cx7="http://schemas.microsoft.com/office/drawing/2016/5/13/chartex" xmlns:cx8="http://schemas.microsoft.com/office/drawing/2016/5/14/chartex" xmlns:mc="http://schemas.openxmlformats.org/markup-compatibility/2006" xmlns:aink="http://schemas.microsoft.com/office/drawing/2016/ink" xmlns:am3d="http://schemas.microsoft.com/office/drawing/2017/model3d" xmlns:o="urn:schemas-microsoft-com:office:office" xmlns:r="http://schemas.openxmlformats.org/officeDocument/2006/relationships" xmlns:m="http://schemas.openxmlformats.org/officeDocument/2006/math" xmlns:v="urn:schemas-microsoft-com:vml" xmlns:wp14="http://schemas.microsoft.com/office/word/2010/wordprocessingDrawing" xmlns:wp="http://schemas.openxmlformats.org/drawingml/2006/wordprocessingDrawing" xmlns:w10="urn:schemas-microsoft-com:office:word" xmlns:w="http://schemas.openxmlformats.org/wordprocessingml/2006/main" xmlns:w14="http://schemas.microsoft.com/office/word/2010/wordml" xmlns:w15="http://schemas.microsoft.com/office/word/2012/wordml" xmlns:w16cid="http://schemas.microsoft.com/office/word/2016/wordml/cid" xmlns:w16se="http://schemas.microsoft.com/office/word/2015/wordml/symex" xmlns:wpg="http://schemas.microsoft.com/office/word/2010/wordprocessingGroup" xmlns:wpi="http://schemas.microsoft.com/office/word/2010/wordprocessingInk" xmlns:wne="http://schemas.microsoft.com/office/word/2006/wordml" xmlns:wps="http://schemas.microsoft.com/office/word/2010/wordprocessingShape" mc:Ignorable="w14 w15 w16se w16cid wp14">
+  <w16cid:commentId w16cid:paraId="7445245C" w16cid:durableId="2173C3DF"/>
   <w16cid:commentId w16cid:paraId="5E48603B" w16cid:durableId="21635669"/>
+  <w16cid:commentId w16cid:paraId="708EF32F" w16cid:durableId="2173C415"/>
+  <w16cid:commentId w16cid:paraId="055CFF6A" w16cid:durableId="2173C4CB"/>
+  <w16cid:commentId w16cid:paraId="7D41E43D" w16cid:durableId="2173C4FD"/>
+  <w16cid:commentId w16cid:paraId="231F9031" w16cid:durableId="2173C554"/>
+  <w16cid:commentId w16cid:paraId="1C9D00C7" w16cid:durableId="2173C56F"/>
+  <w16cid:commentId w16cid:paraId="59AFFE25" w16cid:durableId="2173C5B0"/>
+  <w16cid:commentId w16cid:paraId="66BA4937" w16cid:durableId="2173C8D1"/>
+  <w16cid:commentId w16cid:paraId="23295F2D" w16cid:durableId="2173C622"/>
+  <w16cid:commentId w16cid:paraId="6D8B9A79" w16cid:durableId="2173C7DC"/>
+  <w16cid:commentId w16cid:paraId="622B5265" w16cid:durableId="2173C767"/>
+  <w16cid:commentId w16cid:paraId="16B784C7" w16cid:durableId="2173C859"/>
+  <w16cid:commentId w16cid:paraId="41463BD4" w16cid:durableId="2173C8B0"/>
+  <w16cid:commentId w16cid:paraId="14C61294" w16cid:durableId="2173C9DE"/>
+  <w16cid:commentId w16cid:paraId="4C998A46" w16cid:durableId="2173CF3D"/>
+  <w16cid:commentId w16cid:paraId="295C0950" w16cid:durableId="2173CC0B"/>
+  <w16cid:commentId w16cid:paraId="0C59AAAE" w16cid:durableId="2173CC12"/>
+  <w16cid:commentId w16cid:paraId="67024981" w16cid:durableId="2173CF33"/>
 </w16cid:commentsIds>
+</file>
+
+<file path=word/numbering.xml><?xml version="1.0" encoding="utf-8"?>
+<w:numbering xmlns:wpc="http://schemas.microsoft.com/office/word/2010/wordprocessingCanvas" xmlns:cx="http://schemas.microsoft.com/office/drawing/2014/chartex" xmlns:cx1="http://schemas.microsoft.com/office/drawing/2015/9/8/chartex" xmlns:cx2="http://schemas.microsoft.com/office/drawing/2015/10/21/chartex" xmlns:cx3="http://schemas.microsoft.com/office/drawing/2016/5/9/chartex" xmlns:cx4="http://schemas.microsoft.com/office/drawing/2016/5/10/chartex" xmlns:cx5="http://schemas.microsoft.com/office/drawing/2016/5/11/chartex" xmlns:cx6="http://schemas.microsoft.com/office/drawing/2016/5/12/chartex" xmlns:cx7="http://schemas.microsoft.com/office/drawing/2016/5/13/chartex" xmlns:cx8="http://schemas.microsoft.com/office/drawing/2016/5/14/chartex" xmlns:mc="http://schemas.openxmlformats.org/markup-compatibility/2006" xmlns:aink="http://schemas.microsoft.com/office/drawing/2016/ink" xmlns:am3d="http://schemas.microsoft.com/office/drawing/2017/model3d" xmlns:o="urn:schemas-microsoft-com:office:office" xmlns:r="http://schemas.openxmlformats.org/officeDocument/2006/relationships" xmlns:m="http://schemas.openxmlformats.org/officeDocument/2006/math" xmlns:v="urn:schemas-microsoft-com:vml" xmlns:wp14="http://schemas.microsoft.com/office/word/2010/wordprocessingDrawing" xmlns:wp="http://schemas.openxmlformats.org/drawingml/2006/wordprocessingDrawing" xmlns:w10="urn:schemas-microsoft-com:office:word" xmlns:w="http://schemas.openxmlformats.org/wordprocessingml/2006/main" xmlns:w14="http://schemas.microsoft.com/office/word/2010/wordml" xmlns:w15="http://schemas.microsoft.com/office/word/2012/wordml" xmlns:w16cid="http://schemas.microsoft.com/office/word/2016/wordml/cid" xmlns:w16se="http://schemas.microsoft.com/office/word/2015/wordml/symex" xmlns:wpg="http://schemas.microsoft.com/office/word/2010/wordprocessingGroup" xmlns:wpi="http://schemas.microsoft.com/office/word/2010/wordprocessingInk" xmlns:wne="http://schemas.microsoft.com/office/word/2006/wordml" xmlns:wps="http://schemas.microsoft.com/office/word/2010/wordprocessingShape" mc:Ignorable="w14 w15 w16se w16cid wp14">
+  <w:abstractNum w:abstractNumId="0" w15:restartNumberingAfterBreak="0">
+    <w:nsid w:val="4BDB565F"/>
+    <w:multiLevelType w:val="hybridMultilevel"/>
+    <w:tmpl w:val="4B1CE204"/>
+    <w:lvl w:ilvl="0" w:tplc="0809000F">
+      <w:start w:val="1"/>
+      <w:numFmt w:val="decimal"/>
+      <w:lvlText w:val="%1."/>
+      <w:lvlJc w:val="left"/>
+      <w:pPr>
+        <w:ind w:left="720" w:hanging="360"/>
+      </w:pPr>
+      <w:rPr>
+        <w:rFonts w:hint="default"/>
+      </w:rPr>
+    </w:lvl>
+    <w:lvl w:ilvl="1" w:tplc="08090019" w:tentative="1">
+      <w:start w:val="1"/>
+      <w:numFmt w:val="lowerLetter"/>
+      <w:lvlText w:val="%2."/>
+      <w:lvlJc w:val="left"/>
+      <w:pPr>
+        <w:ind w:left="1440" w:hanging="360"/>
+      </w:pPr>
+    </w:lvl>
+    <w:lvl w:ilvl="2" w:tplc="0809001B" w:tentative="1">
+      <w:start w:val="1"/>
+      <w:numFmt w:val="lowerRoman"/>
+      <w:lvlText w:val="%3."/>
+      <w:lvlJc w:val="right"/>
+      <w:pPr>
+        <w:ind w:left="2160" w:hanging="180"/>
+      </w:pPr>
+    </w:lvl>
+    <w:lvl w:ilvl="3" w:tplc="0809000F" w:tentative="1">
+      <w:start w:val="1"/>
+      <w:numFmt w:val="decimal"/>
+      <w:lvlText w:val="%4."/>
+      <w:lvlJc w:val="left"/>
+      <w:pPr>
+        <w:ind w:left="2880" w:hanging="360"/>
+      </w:pPr>
+    </w:lvl>
+    <w:lvl w:ilvl="4" w:tplc="08090019" w:tentative="1">
+      <w:start w:val="1"/>
+      <w:numFmt w:val="lowerLetter"/>
+      <w:lvlText w:val="%5."/>
+      <w:lvlJc w:val="left"/>
+      <w:pPr>
+        <w:ind w:left="3600" w:hanging="360"/>
+      </w:pPr>
+    </w:lvl>
+    <w:lvl w:ilvl="5" w:tplc="0809001B" w:tentative="1">
+      <w:start w:val="1"/>
+      <w:numFmt w:val="lowerRoman"/>
+      <w:lvlText w:val="%6."/>
+      <w:lvlJc w:val="right"/>
+      <w:pPr>
+        <w:ind w:left="4320" w:hanging="180"/>
+      </w:pPr>
+    </w:lvl>
+    <w:lvl w:ilvl="6" w:tplc="0809000F" w:tentative="1">
+      <w:start w:val="1"/>
+      <w:numFmt w:val="decimal"/>
+      <w:lvlText w:val="%7."/>
+      <w:lvlJc w:val="left"/>
+      <w:pPr>
+        <w:ind w:left="5040" w:hanging="360"/>
+      </w:pPr>
+    </w:lvl>
+    <w:lvl w:ilvl="7" w:tplc="08090019" w:tentative="1">
+      <w:start w:val="1"/>
+      <w:numFmt w:val="lowerLetter"/>
+      <w:lvlText w:val="%8."/>
+      <w:lvlJc w:val="left"/>
+      <w:pPr>
+        <w:ind w:left="5760" w:hanging="360"/>
+      </w:pPr>
+    </w:lvl>
+    <w:lvl w:ilvl="8" w:tplc="0809001B" w:tentative="1">
+      <w:start w:val="1"/>
+      <w:numFmt w:val="lowerRoman"/>
+      <w:lvlText w:val="%9."/>
+      <w:lvlJc w:val="right"/>
+      <w:pPr>
+        <w:ind w:left="6480" w:hanging="180"/>
+      </w:pPr>
+    </w:lvl>
+  </w:abstractNum>
+  <w:num w:numId="1">
+    <w:abstractNumId w:val="0"/>
+  </w:num>
+</w:numbering>
 </file>
 
 <file path=word/styles.xml><?xml version="1.0" encoding="utf-8"?>
@@ -5923,7 +7501,7 @@
 </file>
 
 <file path=customXml/itemProps1.xml><?xml version="1.0" encoding="utf-8"?>
-<ds:datastoreItem xmlns:ds="http://schemas.openxmlformats.org/officeDocument/2006/customXml" ds:itemID="{C9F584A2-D677-1D41-AE2F-F1E9C6589727}">
+<ds:datastoreItem xmlns:ds="http://schemas.openxmlformats.org/officeDocument/2006/customXml" ds:itemID="{8C2B0C03-2455-3047-B685-0C2210A677AD}">
   <ds:schemaRefs>
     <ds:schemaRef ds:uri="http://schemas.openxmlformats.org/officeDocument/2006/bibliography"/>
   </ds:schemaRefs>

</xml_diff>